<commit_message>
lab_1 report v 2
</commit_message>
<xml_diff>
--- a/laboratory_work_1/reports/9308_SobolevMS_OS_LW1.docx
+++ b/laboratory_work_1/reports/9308_SobolevMS_OS_LW1.docx
@@ -228,7 +228,7 @@
           <w:bottom w:w="55" w:type="dxa"/>
           <w:right w:w="55" w:type="dxa"/>
         </w:tblCellMar>
-        <w:tblLook w:val="04A0" w:firstRow="1" w:lastRow="0" w:firstColumn="1" w:lastColumn="0" w:noHBand="0" w:noVBand="1"/>
+        <w:tblLook w:firstRow="1" w:firstColumn="1" w:noHBand="0" w:val="04A0" w:lastRow="0" w:lastColumn="0" w:noVBand="1"/>
       </w:tblPr>
       <w:tblGrid>
         <w:gridCol w:w="3212"/>
@@ -254,7 +254,7 @@
           <w:tcPr>
             <w:tcW w:w="3213" w:type="dxa"/>
             <w:tcBorders>
-              <w:bottom w:val="single" w:sz="2" w:space="0" w:color="000000"/>
+              <w:bottom w:val="single" w:sz="2" w:color="000000" w:space="0"/>
             </w:tcBorders>
             <w:shd w:val="clear" w:color="auto" w:fill="auto"/>
           </w:tcPr>
@@ -298,8 +298,8 @@
           <w:tcPr>
             <w:tcW w:w="3213" w:type="dxa"/>
             <w:tcBorders>
-              <w:top w:val="single" w:sz="2" w:space="0" w:color="000000"/>
-              <w:bottom w:val="single" w:sz="2" w:space="0" w:color="000000"/>
+              <w:top w:val="single" w:sz="2" w:color="000000" w:space="0"/>
+              <w:bottom w:val="single" w:sz="2" w:color="000000" w:space="0"/>
             </w:tcBorders>
             <w:shd w:val="clear" w:color="auto" w:fill="auto"/>
           </w:tcPr>
@@ -380,12 +380,12 @@
       <w:pPr>
         <w:pStyle w:val="10"/>
         <w:rPr>
-          <w:rFonts w:asciiTheme="minorHAnsi" w:eastAsiaTheme="minorEastAsia" w:hAnsiTheme="minorHAnsi" w:cstheme="minorBidi"/>
+          <w:rFonts w:eastAsiaTheme="minorEastAsia" w:cstheme="minorBidi" w:asciiTheme="minorHAnsi" w:hAnsiTheme="minorHAnsi"/>
           <w:noProof/>
           <w:kern w:val="0"/>
           <w:sz w:val="22"/>
           <w:szCs w:val="22"/>
-          <w:lang w:eastAsia="ru-RU" w:bidi="ar-SA"/>
+          <w:lang w:bidi="ar-SA" w:eastAsia="ru-RU"/>
         </w:rPr>
       </w:pPr>
       <w:r>
@@ -458,12 +458,12 @@
       <w:pPr>
         <w:pStyle w:val="10"/>
         <w:rPr>
-          <w:rFonts w:asciiTheme="minorHAnsi" w:eastAsiaTheme="minorEastAsia" w:hAnsiTheme="minorHAnsi" w:cstheme="minorBidi"/>
+          <w:rFonts w:eastAsiaTheme="minorEastAsia" w:cstheme="minorBidi" w:asciiTheme="minorHAnsi" w:hAnsiTheme="minorHAnsi"/>
           <w:noProof/>
           <w:kern w:val="0"/>
           <w:sz w:val="22"/>
           <w:szCs w:val="22"/>
-          <w:lang w:eastAsia="ru-RU" w:bidi="ar-SA"/>
+          <w:lang w:bidi="ar-SA" w:eastAsia="ru-RU"/>
         </w:rPr>
       </w:pPr>
       <w:hyperlink w:anchor="_Toc84214821" w:history="1">
@@ -521,12 +521,12 @@
       <w:pPr>
         <w:pStyle w:val="20"/>
         <w:rPr>
-          <w:rFonts w:asciiTheme="minorHAnsi" w:eastAsiaTheme="minorEastAsia" w:hAnsiTheme="minorHAnsi" w:cstheme="minorBidi"/>
+          <w:rFonts w:eastAsiaTheme="minorEastAsia" w:cstheme="minorBidi" w:asciiTheme="minorHAnsi" w:hAnsiTheme="minorHAnsi"/>
           <w:noProof/>
           <w:kern w:val="0"/>
           <w:sz w:val="22"/>
           <w:szCs w:val="22"/>
-          <w:lang w:eastAsia="ru-RU" w:bidi="ar-SA"/>
+          <w:lang w:bidi="ar-SA" w:eastAsia="ru-RU"/>
         </w:rPr>
       </w:pPr>
       <w:hyperlink w:anchor="_Toc84214822" w:history="1">
@@ -592,12 +592,12 @@
       <w:pPr>
         <w:pStyle w:val="20"/>
         <w:rPr>
-          <w:rFonts w:asciiTheme="minorHAnsi" w:eastAsiaTheme="minorEastAsia" w:hAnsiTheme="minorHAnsi" w:cstheme="minorBidi"/>
+          <w:rFonts w:eastAsiaTheme="minorEastAsia" w:cstheme="minorBidi" w:asciiTheme="minorHAnsi" w:hAnsiTheme="minorHAnsi"/>
           <w:noProof/>
           <w:kern w:val="0"/>
           <w:sz w:val="22"/>
           <w:szCs w:val="22"/>
-          <w:lang w:eastAsia="ru-RU" w:bidi="ar-SA"/>
+          <w:lang w:bidi="ar-SA" w:eastAsia="ru-RU"/>
         </w:rPr>
       </w:pPr>
       <w:hyperlink w:anchor="_Toc84214823" w:history="1">
@@ -655,12 +655,12 @@
       <w:pPr>
         <w:pStyle w:val="20"/>
         <w:rPr>
-          <w:rFonts w:asciiTheme="minorHAnsi" w:eastAsiaTheme="minorEastAsia" w:hAnsiTheme="minorHAnsi" w:cstheme="minorBidi"/>
+          <w:rFonts w:eastAsiaTheme="minorEastAsia" w:cstheme="minorBidi" w:asciiTheme="minorHAnsi" w:hAnsiTheme="minorHAnsi"/>
           <w:noProof/>
           <w:kern w:val="0"/>
           <w:sz w:val="22"/>
           <w:szCs w:val="22"/>
-          <w:lang w:eastAsia="ru-RU" w:bidi="ar-SA"/>
+          <w:lang w:bidi="ar-SA" w:eastAsia="ru-RU"/>
         </w:rPr>
       </w:pPr>
       <w:hyperlink w:anchor="_Toc84214824" w:history="1">
@@ -718,12 +718,12 @@
       <w:pPr>
         <w:pStyle w:val="20"/>
         <w:rPr>
-          <w:rFonts w:asciiTheme="minorHAnsi" w:eastAsiaTheme="minorEastAsia" w:hAnsiTheme="minorHAnsi" w:cstheme="minorBidi"/>
+          <w:rFonts w:eastAsiaTheme="minorEastAsia" w:cstheme="minorBidi" w:asciiTheme="minorHAnsi" w:hAnsiTheme="minorHAnsi"/>
           <w:noProof/>
           <w:kern w:val="0"/>
           <w:sz w:val="22"/>
           <w:szCs w:val="22"/>
-          <w:lang w:eastAsia="ru-RU" w:bidi="ar-SA"/>
+          <w:lang w:bidi="ar-SA" w:eastAsia="ru-RU"/>
         </w:rPr>
       </w:pPr>
       <w:hyperlink w:anchor="_Toc84214825" w:history="1">
@@ -781,12 +781,12 @@
       <w:pPr>
         <w:pStyle w:val="20"/>
         <w:rPr>
-          <w:rFonts w:asciiTheme="minorHAnsi" w:eastAsiaTheme="minorEastAsia" w:hAnsiTheme="minorHAnsi" w:cstheme="minorBidi"/>
+          <w:rFonts w:eastAsiaTheme="minorEastAsia" w:cstheme="minorBidi" w:asciiTheme="minorHAnsi" w:hAnsiTheme="minorHAnsi"/>
           <w:noProof/>
           <w:kern w:val="0"/>
           <w:sz w:val="22"/>
           <w:szCs w:val="22"/>
-          <w:lang w:eastAsia="ru-RU" w:bidi="ar-SA"/>
+          <w:lang w:bidi="ar-SA" w:eastAsia="ru-RU"/>
         </w:rPr>
       </w:pPr>
       <w:hyperlink w:anchor="_Toc84214826" w:history="1">
@@ -844,12 +844,12 @@
       <w:pPr>
         <w:pStyle w:val="20"/>
         <w:rPr>
-          <w:rFonts w:asciiTheme="minorHAnsi" w:eastAsiaTheme="minorEastAsia" w:hAnsiTheme="minorHAnsi" w:cstheme="minorBidi"/>
+          <w:rFonts w:eastAsiaTheme="minorEastAsia" w:cstheme="minorBidi" w:asciiTheme="minorHAnsi" w:hAnsiTheme="minorHAnsi"/>
           <w:noProof/>
           <w:kern w:val="0"/>
           <w:sz w:val="22"/>
           <w:szCs w:val="22"/>
-          <w:lang w:eastAsia="ru-RU" w:bidi="ar-SA"/>
+          <w:lang w:bidi="ar-SA" w:eastAsia="ru-RU"/>
         </w:rPr>
       </w:pPr>
       <w:hyperlink w:anchor="_Toc84214827" w:history="1">
@@ -907,12 +907,12 @@
       <w:pPr>
         <w:pStyle w:val="20"/>
         <w:rPr>
-          <w:rFonts w:asciiTheme="minorHAnsi" w:eastAsiaTheme="minorEastAsia" w:hAnsiTheme="minorHAnsi" w:cstheme="minorBidi"/>
+          <w:rFonts w:eastAsiaTheme="minorEastAsia" w:cstheme="minorBidi" w:asciiTheme="minorHAnsi" w:hAnsiTheme="minorHAnsi"/>
           <w:noProof/>
           <w:kern w:val="0"/>
           <w:sz w:val="22"/>
           <w:szCs w:val="22"/>
-          <w:lang w:eastAsia="ru-RU" w:bidi="ar-SA"/>
+          <w:lang w:bidi="ar-SA" w:eastAsia="ru-RU"/>
         </w:rPr>
       </w:pPr>
       <w:hyperlink w:anchor="_Toc84214828" w:history="1">
@@ -970,12 +970,12 @@
       <w:pPr>
         <w:pStyle w:val="20"/>
         <w:rPr>
-          <w:rFonts w:asciiTheme="minorHAnsi" w:eastAsiaTheme="minorEastAsia" w:hAnsiTheme="minorHAnsi" w:cstheme="minorBidi"/>
+          <w:rFonts w:eastAsiaTheme="minorEastAsia" w:cstheme="minorBidi" w:asciiTheme="minorHAnsi" w:hAnsiTheme="minorHAnsi"/>
           <w:noProof/>
           <w:kern w:val="0"/>
           <w:sz w:val="22"/>
           <w:szCs w:val="22"/>
-          <w:lang w:eastAsia="ru-RU" w:bidi="ar-SA"/>
+          <w:lang w:bidi="ar-SA" w:eastAsia="ru-RU"/>
         </w:rPr>
       </w:pPr>
       <w:hyperlink w:anchor="_Toc84214829" w:history="1">
@@ -1033,12 +1033,12 @@
       <w:pPr>
         <w:pStyle w:val="10"/>
         <w:rPr>
-          <w:rFonts w:asciiTheme="minorHAnsi" w:eastAsiaTheme="minorEastAsia" w:hAnsiTheme="minorHAnsi" w:cstheme="minorBidi"/>
+          <w:rFonts w:eastAsiaTheme="minorEastAsia" w:cstheme="minorBidi" w:asciiTheme="minorHAnsi" w:hAnsiTheme="minorHAnsi"/>
           <w:noProof/>
           <w:kern w:val="0"/>
           <w:sz w:val="22"/>
           <w:szCs w:val="22"/>
-          <w:lang w:eastAsia="ru-RU" w:bidi="ar-SA"/>
+          <w:lang w:bidi="ar-SA" w:eastAsia="ru-RU"/>
         </w:rPr>
       </w:pPr>
       <w:hyperlink w:anchor="_Toc84214830" w:history="1">
@@ -1096,12 +1096,12 @@
       <w:pPr>
         <w:pStyle w:val="20"/>
         <w:rPr>
-          <w:rFonts w:asciiTheme="minorHAnsi" w:eastAsiaTheme="minorEastAsia" w:hAnsiTheme="minorHAnsi" w:cstheme="minorBidi"/>
+          <w:rFonts w:eastAsiaTheme="minorEastAsia" w:cstheme="minorBidi" w:asciiTheme="minorHAnsi" w:hAnsiTheme="minorHAnsi"/>
           <w:noProof/>
           <w:kern w:val="0"/>
           <w:sz w:val="22"/>
           <w:szCs w:val="22"/>
-          <w:lang w:eastAsia="ru-RU" w:bidi="ar-SA"/>
+          <w:lang w:bidi="ar-SA" w:eastAsia="ru-RU"/>
         </w:rPr>
       </w:pPr>
       <w:hyperlink w:anchor="_Toc84214831" w:history="1">
@@ -1159,12 +1159,12 @@
       <w:pPr>
         <w:pStyle w:val="20"/>
         <w:rPr>
-          <w:rFonts w:asciiTheme="minorHAnsi" w:eastAsiaTheme="minorEastAsia" w:hAnsiTheme="minorHAnsi" w:cstheme="minorBidi"/>
+          <w:rFonts w:eastAsiaTheme="minorEastAsia" w:cstheme="minorBidi" w:asciiTheme="minorHAnsi" w:hAnsiTheme="minorHAnsi"/>
           <w:noProof/>
           <w:kern w:val="0"/>
           <w:sz w:val="22"/>
           <w:szCs w:val="22"/>
-          <w:lang w:eastAsia="ru-RU" w:bidi="ar-SA"/>
+          <w:lang w:bidi="ar-SA" w:eastAsia="ru-RU"/>
         </w:rPr>
       </w:pPr>
       <w:hyperlink w:anchor="_Toc84214832" w:history="1">
@@ -1222,12 +1222,12 @@
       <w:pPr>
         <w:pStyle w:val="20"/>
         <w:rPr>
-          <w:rFonts w:asciiTheme="minorHAnsi" w:eastAsiaTheme="minorEastAsia" w:hAnsiTheme="minorHAnsi" w:cstheme="minorBidi"/>
+          <w:rFonts w:eastAsiaTheme="minorEastAsia" w:cstheme="minorBidi" w:asciiTheme="minorHAnsi" w:hAnsiTheme="minorHAnsi"/>
           <w:noProof/>
           <w:kern w:val="0"/>
           <w:sz w:val="22"/>
           <w:szCs w:val="22"/>
-          <w:lang w:eastAsia="ru-RU" w:bidi="ar-SA"/>
+          <w:lang w:bidi="ar-SA" w:eastAsia="ru-RU"/>
         </w:rPr>
       </w:pPr>
       <w:hyperlink w:anchor="_Toc84214833" w:history="1">
@@ -1285,12 +1285,12 @@
       <w:pPr>
         <w:pStyle w:val="20"/>
         <w:rPr>
-          <w:rFonts w:asciiTheme="minorHAnsi" w:eastAsiaTheme="minorEastAsia" w:hAnsiTheme="minorHAnsi" w:cstheme="minorBidi"/>
+          <w:rFonts w:eastAsiaTheme="minorEastAsia" w:cstheme="minorBidi" w:asciiTheme="minorHAnsi" w:hAnsiTheme="minorHAnsi"/>
           <w:noProof/>
           <w:kern w:val="0"/>
           <w:sz w:val="22"/>
           <w:szCs w:val="22"/>
-          <w:lang w:eastAsia="ru-RU" w:bidi="ar-SA"/>
+          <w:lang w:bidi="ar-SA" w:eastAsia="ru-RU"/>
         </w:rPr>
       </w:pPr>
       <w:hyperlink w:anchor="_Toc84214834" w:history="1">
@@ -1348,12 +1348,12 @@
       <w:pPr>
         <w:pStyle w:val="20"/>
         <w:rPr>
-          <w:rFonts w:asciiTheme="minorHAnsi" w:eastAsiaTheme="minorEastAsia" w:hAnsiTheme="minorHAnsi" w:cstheme="minorBidi"/>
+          <w:rFonts w:eastAsiaTheme="minorEastAsia" w:cstheme="minorBidi" w:asciiTheme="minorHAnsi" w:hAnsiTheme="minorHAnsi"/>
           <w:noProof/>
           <w:kern w:val="0"/>
           <w:sz w:val="22"/>
           <w:szCs w:val="22"/>
-          <w:lang w:eastAsia="ru-RU" w:bidi="ar-SA"/>
+          <w:lang w:bidi="ar-SA" w:eastAsia="ru-RU"/>
         </w:rPr>
       </w:pPr>
       <w:hyperlink w:anchor="_Toc84214835" w:history="1">
@@ -1411,12 +1411,12 @@
       <w:pPr>
         <w:pStyle w:val="10"/>
         <w:rPr>
-          <w:rFonts w:asciiTheme="minorHAnsi" w:eastAsiaTheme="minorEastAsia" w:hAnsiTheme="minorHAnsi" w:cstheme="minorBidi"/>
+          <w:rFonts w:eastAsiaTheme="minorEastAsia" w:cstheme="minorBidi" w:asciiTheme="minorHAnsi" w:hAnsiTheme="minorHAnsi"/>
           <w:noProof/>
           <w:kern w:val="0"/>
           <w:sz w:val="22"/>
           <w:szCs w:val="22"/>
-          <w:lang w:eastAsia="ru-RU" w:bidi="ar-SA"/>
+          <w:lang w:bidi="ar-SA" w:eastAsia="ru-RU"/>
         </w:rPr>
       </w:pPr>
       <w:hyperlink w:anchor="_Toc84214836" w:history="1">
@@ -1600,7 +1600,7 @@
         </w:rPr>
       </w:pPr>
       <w:r>
-        <w:sym w:font="Symbol" w:char="F02D"/>
+        <w:sym w:char="F02D" w:font="Symbol"/>
       </w:r>
       <w:r>
         <w:rPr>
@@ -1651,7 +1651,7 @@
         <w:ind w:firstLine="720"/>
       </w:pPr>
       <w:r>
-        <w:sym w:font="Symbol" w:char="F02D"/>
+        <w:sym w:char="F02D" w:font="Symbol"/>
       </w:r>
       <w:r>
         <w:t xml:space="preserve"> </w:t>
@@ -1792,7 +1792,7 @@
         <w:ind w:firstLine="720"/>
       </w:pPr>
       <w:r>
-        <w:sym w:font="Symbol" w:char="F02D"/>
+        <w:sym w:char="F02D" w:font="Symbol"/>
       </w:r>
       <w:r>
         <w:t xml:space="preserve"> </w:t>
@@ -1876,7 +1876,7 @@
         <w:ind w:firstLine="720"/>
       </w:pPr>
       <w:r>
-        <w:sym w:font="Symbol" w:char="F02D"/>
+        <w:sym w:char="F02D" w:font="Symbol"/>
       </w:r>
       <w:r>
         <w:t xml:space="preserve"> </w:t>
@@ -1954,7 +1954,7 @@
         <w:ind w:firstLine="720"/>
       </w:pPr>
       <w:r>
-        <w:sym w:font="Symbol" w:char="F02D"/>
+        <w:sym w:char="F02D" w:font="Symbol"/>
       </w:r>
       <w:r>
         <w:t xml:space="preserve"> </w:t>
@@ -2113,7 +2113,7 @@
         <w:ind w:firstLine="720"/>
       </w:pPr>
       <w:r>
-        <w:sym w:font="Symbol" w:char="F02D"/>
+        <w:sym w:char="F02D" w:font="Symbol"/>
       </w:r>
       <w:r>
         <w:t xml:space="preserve"> </w:t>
@@ -2281,7 +2281,7 @@
         <w:ind w:firstLine="720"/>
       </w:pPr>
       <w:r>
-        <w:sym w:font="Symbol" w:char="F02D"/>
+        <w:sym w:char="F02D" w:font="Symbol"/>
       </w:r>
       <w:r>
         <w:t xml:space="preserve"> открытие/создание файлов (функция Win32 API – CreateFile, обязательно использовать флаги FILE_FLAG_NO_BUFFERING и FILE_FLAG_OVERLAPPED);</w:t>
@@ -2293,7 +2293,7 @@
         <w:ind w:firstLine="720"/>
       </w:pPr>
       <w:r>
-        <w:sym w:font="Symbol" w:char="F02D"/>
+        <w:sym w:char="F02D" w:font="Symbol"/>
       </w:r>
       <w:r>
         <w:t xml:space="preserve"> файловый ввод-вывод (функции Win32 API – ReadFileEx, WriteFileEx) блоками кратными размеру кластера;</w:t>
@@ -2305,7 +2305,7 @@
         <w:ind w:firstLine="720"/>
       </w:pPr>
       <w:r>
-        <w:sym w:font="Symbol" w:char="F02D"/>
+        <w:sym w:char="F02D" w:font="Symbol"/>
       </w:r>
       <w:r>
         <w:t xml:space="preserve"> ожидание срабатывания вызова функции завершения (функция Win32 API – SleepEx);</w:t>
@@ -2317,7 +2317,7 @@
         <w:ind w:firstLine="720"/>
       </w:pPr>
       <w:r>
-        <w:sym w:font="Symbol" w:char="F02D"/>
+        <w:sym w:char="F02D" w:font="Symbol"/>
       </w:r>
       <w:r>
         <w:t xml:space="preserve"> измерение продолжительности выполнения операции копирования файла (функция Win32 API – TimeGetTime).</w:t>
@@ -2489,10 +2489,10 @@
           <w:noProof/>
         </w:rPr>
         <w:drawing>
-          <wp:inline distT="0" distB="0" distL="0" distR="0">
+          <wp:inline distL="0" distT="0" distB="0" distR="0">
             <wp:extent cx="6115050" cy="3200400"/>
-            <wp:effectExtent l="0" t="0" r="0" b="0"/>
-            <wp:docPr id="3" name="Рисунок 3"/>
+            <wp:effectExtent r="0" b="0" t="0" l="0"/>
+            <wp:docPr name="Рисунок 3" id="3"/>
             <wp:cNvGraphicFramePr>
               <a:graphicFrameLocks xmlns:a="http://schemas.openxmlformats.org/drawingml/2006/main" noChangeAspect="1"/>
             </wp:cNvGraphicFramePr>
@@ -2500,7 +2500,7 @@
               <a:graphicData uri="http://schemas.openxmlformats.org/drawingml/2006/picture">
                 <pic:pic xmlns:pic="http://schemas.openxmlformats.org/drawingml/2006/picture">
                   <pic:nvPicPr>
-                    <pic:cNvPr id="0" name="Picture 1"/>
+                    <pic:cNvPr name="Picture 1" id="0"/>
                     <pic:cNvPicPr>
                       <a:picLocks noChangeAspect="1" noChangeArrowheads="1"/>
                     </pic:cNvPicPr>
@@ -2666,10 +2666,10 @@
           <w:noProof/>
         </w:rPr>
         <w:drawing>
-          <wp:inline distT="0" distB="0" distL="0" distR="0">
+          <wp:inline distL="0" distT="0" distB="0" distR="0">
             <wp:extent cx="6115050" cy="3200400"/>
-            <wp:effectExtent l="0" t="0" r="0" b="0"/>
-            <wp:docPr id="6" name="Рисунок 6"/>
+            <wp:effectExtent r="0" b="0" t="0" l="0"/>
+            <wp:docPr name="Рисунок 6" id="6"/>
             <wp:cNvGraphicFramePr>
               <a:graphicFrameLocks xmlns:a="http://schemas.openxmlformats.org/drawingml/2006/main" noChangeAspect="1"/>
             </wp:cNvGraphicFramePr>
@@ -2677,7 +2677,7 @@
               <a:graphicData uri="http://schemas.openxmlformats.org/drawingml/2006/picture">
                 <pic:pic xmlns:pic="http://schemas.openxmlformats.org/drawingml/2006/picture">
                   <pic:nvPicPr>
-                    <pic:cNvPr id="0" name="Picture 2"/>
+                    <pic:cNvPr name="Picture 2" id="0"/>
                     <pic:cNvPicPr>
                       <a:picLocks noChangeAspect="1" noChangeArrowheads="1"/>
                     </pic:cNvPicPr>
@@ -2773,10 +2773,10 @@
           <w:noProof/>
         </w:rPr>
         <w:drawing>
-          <wp:inline distT="0" distB="0" distL="0" distR="0">
+          <wp:inline distL="0" distT="0" distB="0" distR="0">
             <wp:extent cx="6115050" cy="3200400"/>
-            <wp:effectExtent l="0" t="0" r="0" b="0"/>
-            <wp:docPr id="9" name="Рисунок 9"/>
+            <wp:effectExtent r="0" b="0" t="0" l="0"/>
+            <wp:docPr name="Рисунок 9" id="9"/>
             <wp:cNvGraphicFramePr>
               <a:graphicFrameLocks xmlns:a="http://schemas.openxmlformats.org/drawingml/2006/main" noChangeAspect="1"/>
             </wp:cNvGraphicFramePr>
@@ -2784,7 +2784,7 @@
               <a:graphicData uri="http://schemas.openxmlformats.org/drawingml/2006/picture">
                 <pic:pic xmlns:pic="http://schemas.openxmlformats.org/drawingml/2006/picture">
                   <pic:nvPicPr>
-                    <pic:cNvPr id="0" name="Picture 3"/>
+                    <pic:cNvPr name="Picture 3" id="0"/>
                     <pic:cNvPicPr>
                       <a:picLocks noChangeAspect="1" noChangeArrowheads="1"/>
                     </pic:cNvPicPr>
@@ -2880,10 +2880,10 @@
           <w:noProof/>
         </w:rPr>
         <w:drawing>
-          <wp:inline distT="0" distB="0" distL="0" distR="0">
+          <wp:inline distL="0" distT="0" distB="0" distR="0">
             <wp:extent cx="6115050" cy="3200400"/>
-            <wp:effectExtent l="0" t="0" r="0" b="0"/>
-            <wp:docPr id="12" name="Рисунок 12"/>
+            <wp:effectExtent r="0" b="0" t="0" l="0"/>
+            <wp:docPr name="Рисунок 12" id="12"/>
             <wp:cNvGraphicFramePr>
               <a:graphicFrameLocks xmlns:a="http://schemas.openxmlformats.org/drawingml/2006/main" noChangeAspect="1"/>
             </wp:cNvGraphicFramePr>
@@ -2891,7 +2891,7 @@
               <a:graphicData uri="http://schemas.openxmlformats.org/drawingml/2006/picture">
                 <pic:pic xmlns:pic="http://schemas.openxmlformats.org/drawingml/2006/picture">
                   <pic:nvPicPr>
-                    <pic:cNvPr id="0" name="Picture 4"/>
+                    <pic:cNvPr name="Picture 4" id="0"/>
                     <pic:cNvPicPr>
                       <a:picLocks noChangeAspect="1" noChangeArrowheads="1"/>
                     </pic:cNvPicPr>
@@ -2987,10 +2987,10 @@
           <w:noProof/>
         </w:rPr>
         <w:drawing>
-          <wp:inline distT="0" distB="0" distL="0" distR="0">
+          <wp:inline distL="0" distT="0" distB="0" distR="0">
             <wp:extent cx="6115050" cy="3200400"/>
-            <wp:effectExtent l="0" t="0" r="0" b="0"/>
-            <wp:docPr id="15" name="Рисунок 15"/>
+            <wp:effectExtent r="0" b="0" t="0" l="0"/>
+            <wp:docPr name="Рисунок 15" id="15"/>
             <wp:cNvGraphicFramePr>
               <a:graphicFrameLocks xmlns:a="http://schemas.openxmlformats.org/drawingml/2006/main" noChangeAspect="1"/>
             </wp:cNvGraphicFramePr>
@@ -2998,7 +2998,7 @@
               <a:graphicData uri="http://schemas.openxmlformats.org/drawingml/2006/picture">
                 <pic:pic xmlns:pic="http://schemas.openxmlformats.org/drawingml/2006/picture">
                   <pic:nvPicPr>
-                    <pic:cNvPr id="0" name="Picture 5"/>
+                    <pic:cNvPr name="Picture 5" id="0"/>
                     <pic:cNvPicPr>
                       <a:picLocks noChangeAspect="1" noChangeArrowheads="1"/>
                     </pic:cNvPicPr>
@@ -3191,10 +3191,10 @@
           <w:lang w:val="en-US"/>
         </w:rPr>
         <w:drawing>
-          <wp:inline distT="0" distB="0" distL="0" distR="0">
+          <wp:inline distL="0" distT="0" distB="0" distR="0">
             <wp:extent cx="6115050" cy="3200400"/>
-            <wp:effectExtent l="0" t="0" r="0" b="0"/>
-            <wp:docPr id="18" name="Рисунок 18"/>
+            <wp:effectExtent r="0" b="0" t="0" l="0"/>
+            <wp:docPr name="Рисунок 18" id="18"/>
             <wp:cNvGraphicFramePr>
               <a:graphicFrameLocks xmlns:a="http://schemas.openxmlformats.org/drawingml/2006/main" noChangeAspect="1"/>
             </wp:cNvGraphicFramePr>
@@ -3202,7 +3202,7 @@
               <a:graphicData uri="http://schemas.openxmlformats.org/drawingml/2006/picture">
                 <pic:pic xmlns:pic="http://schemas.openxmlformats.org/drawingml/2006/picture">
                   <pic:nvPicPr>
-                    <pic:cNvPr id="0" name="Picture 6"/>
+                    <pic:cNvPr name="Picture 6" id="0"/>
                     <pic:cNvPicPr>
                       <a:picLocks noChangeAspect="1" noChangeArrowheads="1"/>
                     </pic:cNvPicPr>
@@ -3305,10 +3305,10 @@
           <w:lang w:val="en-US"/>
         </w:rPr>
         <w:drawing>
-          <wp:inline distT="0" distB="0" distL="0" distR="0">
+          <wp:inline distL="0" distT="0" distB="0" distR="0">
             <wp:extent cx="5895975" cy="2676525"/>
-            <wp:effectExtent l="0" t="0" r="0" b="0"/>
-            <wp:docPr id="19" name="Рисунок 19"/>
+            <wp:effectExtent r="0" b="0" t="0" l="0"/>
+            <wp:docPr name="Рисунок 19" id="19"/>
             <wp:cNvGraphicFramePr>
               <a:graphicFrameLocks xmlns:a="http://schemas.openxmlformats.org/drawingml/2006/main" noChangeAspect="1"/>
             </wp:cNvGraphicFramePr>
@@ -3316,7 +3316,7 @@
               <a:graphicData uri="http://schemas.openxmlformats.org/drawingml/2006/picture">
                 <pic:pic xmlns:pic="http://schemas.openxmlformats.org/drawingml/2006/picture">
                   <pic:nvPicPr>
-                    <pic:cNvPr id="0" name="Picture 7"/>
+                    <pic:cNvPr name="Picture 7" id="0"/>
                     <pic:cNvPicPr>
                       <a:picLocks noChangeAspect="1" noChangeArrowheads="1"/>
                     </pic:cNvPicPr>
@@ -3419,10 +3419,10 @@
           <w:lang w:val="en-US"/>
         </w:rPr>
         <w:drawing>
-          <wp:inline distT="0" distB="0" distL="0" distR="0">
+          <wp:inline distL="0" distT="0" distB="0" distR="0">
             <wp:extent cx="6115050" cy="3200400"/>
-            <wp:effectExtent l="0" t="0" r="0" b="0"/>
-            <wp:docPr id="20" name="Рисунок 20"/>
+            <wp:effectExtent r="0" b="0" t="0" l="0"/>
+            <wp:docPr name="Рисунок 20" id="20"/>
             <wp:cNvGraphicFramePr>
               <a:graphicFrameLocks xmlns:a="http://schemas.openxmlformats.org/drawingml/2006/main" noChangeAspect="1"/>
             </wp:cNvGraphicFramePr>
@@ -3430,7 +3430,7 @@
               <a:graphicData uri="http://schemas.openxmlformats.org/drawingml/2006/picture">
                 <pic:pic xmlns:pic="http://schemas.openxmlformats.org/drawingml/2006/picture">
                   <pic:nvPicPr>
-                    <pic:cNvPr id="0" name="Picture 8"/>
+                    <pic:cNvPr name="Picture 8" id="0"/>
                     <pic:cNvPicPr>
                       <a:picLocks noChangeAspect="1" noChangeArrowheads="1"/>
                     </pic:cNvPicPr>
@@ -3533,10 +3533,10 @@
           <w:lang w:val="en-US"/>
         </w:rPr>
         <w:drawing>
-          <wp:inline distT="0" distB="0" distL="0" distR="0">
+          <wp:inline distL="0" distT="0" distB="0" distR="0">
             <wp:extent cx="6029325" cy="2952750"/>
-            <wp:effectExtent l="0" t="0" r="0" b="0"/>
-            <wp:docPr id="21" name="Рисунок 21"/>
+            <wp:effectExtent r="0" b="0" t="0" l="0"/>
+            <wp:docPr name="Рисунок 21" id="21"/>
             <wp:cNvGraphicFramePr>
               <a:graphicFrameLocks xmlns:a="http://schemas.openxmlformats.org/drawingml/2006/main" noChangeAspect="1"/>
             </wp:cNvGraphicFramePr>
@@ -3544,7 +3544,7 @@
               <a:graphicData uri="http://schemas.openxmlformats.org/drawingml/2006/picture">
                 <pic:pic xmlns:pic="http://schemas.openxmlformats.org/drawingml/2006/picture">
                   <pic:nvPicPr>
-                    <pic:cNvPr id="0" name="Picture 9"/>
+                    <pic:cNvPr name="Picture 9" id="0"/>
                     <pic:cNvPicPr>
                       <a:picLocks noChangeAspect="1" noChangeArrowheads="1"/>
                     </pic:cNvPicPr>
@@ -3715,10 +3715,10 @@
           <w:noProof/>
         </w:rPr>
         <w:drawing>
-          <wp:inline distT="0" distB="0" distL="0" distR="0">
+          <wp:inline distL="0" distT="0" distB="0" distR="0">
             <wp:extent cx="6115050" cy="3200400"/>
-            <wp:effectExtent l="0" t="0" r="0" b="0"/>
-            <wp:docPr id="22" name="Рисунок 22"/>
+            <wp:effectExtent r="0" b="0" t="0" l="0"/>
+            <wp:docPr name="Рисунок 22" id="22"/>
             <wp:cNvGraphicFramePr>
               <a:graphicFrameLocks xmlns:a="http://schemas.openxmlformats.org/drawingml/2006/main" noChangeAspect="1"/>
             </wp:cNvGraphicFramePr>
@@ -3726,7 +3726,7 @@
               <a:graphicData uri="http://schemas.openxmlformats.org/drawingml/2006/picture">
                 <pic:pic xmlns:pic="http://schemas.openxmlformats.org/drawingml/2006/picture">
                   <pic:nvPicPr>
-                    <pic:cNvPr id="0" name="Picture 10"/>
+                    <pic:cNvPr name="Picture 10" id="0"/>
                     <pic:cNvPicPr>
                       <a:picLocks noChangeAspect="1" noChangeArrowheads="1"/>
                     </pic:cNvPicPr>
@@ -3822,10 +3822,10 @@
           <w:noProof/>
         </w:rPr>
         <w:drawing>
-          <wp:inline distT="0" distB="0" distL="0" distR="0">
+          <wp:inline distL="0" distT="0" distB="0" distR="0">
             <wp:extent cx="5915025" cy="3009900"/>
-            <wp:effectExtent l="0" t="0" r="0" b="0"/>
-            <wp:docPr id="23" name="Рисунок 23"/>
+            <wp:effectExtent r="0" b="0" t="0" l="0"/>
+            <wp:docPr name="Рисунок 23" id="23"/>
             <wp:cNvGraphicFramePr>
               <a:graphicFrameLocks xmlns:a="http://schemas.openxmlformats.org/drawingml/2006/main" noChangeAspect="1"/>
             </wp:cNvGraphicFramePr>
@@ -3833,7 +3833,7 @@
               <a:graphicData uri="http://schemas.openxmlformats.org/drawingml/2006/picture">
                 <pic:pic xmlns:pic="http://schemas.openxmlformats.org/drawingml/2006/picture">
                   <pic:nvPicPr>
-                    <pic:cNvPr id="0" name="Picture 11"/>
+                    <pic:cNvPr name="Picture 11" id="0"/>
                     <pic:cNvPicPr>
                       <a:picLocks noChangeAspect="1" noChangeArrowheads="1"/>
                     </pic:cNvPicPr>
@@ -3929,10 +3929,10 @@
           <w:noProof/>
         </w:rPr>
         <w:drawing>
-          <wp:inline distT="0" distB="0" distL="0" distR="0">
+          <wp:inline distL="0" distT="0" distB="0" distR="0">
             <wp:extent cx="6115050" cy="3200400"/>
-            <wp:effectExtent l="0" t="0" r="0" b="0"/>
-            <wp:docPr id="24" name="Рисунок 24"/>
+            <wp:effectExtent r="0" b="0" t="0" l="0"/>
+            <wp:docPr name="Рисунок 24" id="24"/>
             <wp:cNvGraphicFramePr>
               <a:graphicFrameLocks xmlns:a="http://schemas.openxmlformats.org/drawingml/2006/main" noChangeAspect="1"/>
             </wp:cNvGraphicFramePr>
@@ -3940,7 +3940,7 @@
               <a:graphicData uri="http://schemas.openxmlformats.org/drawingml/2006/picture">
                 <pic:pic xmlns:pic="http://schemas.openxmlformats.org/drawingml/2006/picture">
                   <pic:nvPicPr>
-                    <pic:cNvPr id="0" name="Picture 12"/>
+                    <pic:cNvPr name="Picture 12" id="0"/>
                     <pic:cNvPicPr>
                       <a:picLocks noChangeAspect="1" noChangeArrowheads="1"/>
                     </pic:cNvPicPr>
@@ -4036,10 +4036,10 @@
           <w:noProof/>
         </w:rPr>
         <w:drawing>
-          <wp:inline distT="0" distB="0" distL="0" distR="0">
+          <wp:inline distL="0" distT="0" distB="0" distR="0">
             <wp:extent cx="5886450" cy="2981325"/>
-            <wp:effectExtent l="0" t="0" r="0" b="0"/>
-            <wp:docPr id="25" name="Рисунок 25"/>
+            <wp:effectExtent r="0" b="0" t="0" l="0"/>
+            <wp:docPr name="Рисунок 25" id="25"/>
             <wp:cNvGraphicFramePr>
               <a:graphicFrameLocks xmlns:a="http://schemas.openxmlformats.org/drawingml/2006/main" noChangeAspect="1"/>
             </wp:cNvGraphicFramePr>
@@ -4047,7 +4047,7 @@
               <a:graphicData uri="http://schemas.openxmlformats.org/drawingml/2006/picture">
                 <pic:pic xmlns:pic="http://schemas.openxmlformats.org/drawingml/2006/picture">
                   <pic:nvPicPr>
-                    <pic:cNvPr id="0" name="Picture 13"/>
+                    <pic:cNvPr name="Picture 13" id="0"/>
                     <pic:cNvPicPr>
                       <a:picLocks noChangeAspect="1" noChangeArrowheads="1"/>
                     </pic:cNvPicPr>
@@ -4257,10 +4257,10 @@
           <w:noProof/>
         </w:rPr>
         <w:drawing>
-          <wp:inline distT="0" distB="0" distL="0" distR="0">
+          <wp:inline distL="0" distT="0" distB="0" distR="0">
             <wp:extent cx="6115050" cy="3200400"/>
-            <wp:effectExtent l="0" t="0" r="0" b="0"/>
-            <wp:docPr id="29" name="Рисунок 29"/>
+            <wp:effectExtent r="0" b="0" t="0" l="0"/>
+            <wp:docPr name="Рисунок 29" id="29"/>
             <wp:cNvGraphicFramePr>
               <a:graphicFrameLocks xmlns:a="http://schemas.openxmlformats.org/drawingml/2006/main" noChangeAspect="1"/>
             </wp:cNvGraphicFramePr>
@@ -4268,7 +4268,7 @@
               <a:graphicData uri="http://schemas.openxmlformats.org/drawingml/2006/picture">
                 <pic:pic xmlns:pic="http://schemas.openxmlformats.org/drawingml/2006/picture">
                   <pic:nvPicPr>
-                    <pic:cNvPr id="0" name="Picture 17"/>
+                    <pic:cNvPr name="Picture 17" id="0"/>
                     <pic:cNvPicPr>
                       <a:picLocks noChangeAspect="1" noChangeArrowheads="1"/>
                     </pic:cNvPicPr>
@@ -4364,10 +4364,10 @@
           <w:noProof/>
         </w:rPr>
         <w:drawing>
-          <wp:inline distT="0" distB="0" distL="0" distR="0">
+          <wp:inline distL="0" distT="0" distB="0" distR="0">
             <wp:extent cx="5905500" cy="3171825"/>
-            <wp:effectExtent l="0" t="0" r="0" b="0"/>
-            <wp:docPr id="30" name="Рисунок 30"/>
+            <wp:effectExtent r="0" b="0" t="0" l="0"/>
+            <wp:docPr name="Рисунок 30" id="30"/>
             <wp:cNvGraphicFramePr>
               <a:graphicFrameLocks xmlns:a="http://schemas.openxmlformats.org/drawingml/2006/main" noChangeAspect="1"/>
             </wp:cNvGraphicFramePr>
@@ -4375,7 +4375,7 @@
               <a:graphicData uri="http://schemas.openxmlformats.org/drawingml/2006/picture">
                 <pic:pic xmlns:pic="http://schemas.openxmlformats.org/drawingml/2006/picture">
                   <pic:nvPicPr>
-                    <pic:cNvPr id="0" name="Picture 18"/>
+                    <pic:cNvPr name="Picture 18" id="0"/>
                     <pic:cNvPicPr>
                       <a:picLocks noChangeAspect="1" noChangeArrowheads="1"/>
                     </pic:cNvPicPr>
@@ -4471,10 +4471,10 @@
           <w:noProof/>
         </w:rPr>
         <w:drawing>
-          <wp:inline distT="0" distB="0" distL="0" distR="0">
+          <wp:inline distL="0" distT="0" distB="0" distR="0">
             <wp:extent cx="6067425" cy="3333750"/>
-            <wp:effectExtent l="0" t="0" r="0" b="0"/>
-            <wp:docPr id="31" name="Рисунок 31"/>
+            <wp:effectExtent r="0" b="0" t="0" l="0"/>
+            <wp:docPr name="Рисунок 31" id="31"/>
             <wp:cNvGraphicFramePr>
               <a:graphicFrameLocks xmlns:a="http://schemas.openxmlformats.org/drawingml/2006/main" noChangeAspect="1"/>
             </wp:cNvGraphicFramePr>
@@ -4482,7 +4482,7 @@
               <a:graphicData uri="http://schemas.openxmlformats.org/drawingml/2006/picture">
                 <pic:pic xmlns:pic="http://schemas.openxmlformats.org/drawingml/2006/picture">
                   <pic:nvPicPr>
-                    <pic:cNvPr id="0" name="Picture 19"/>
+                    <pic:cNvPr name="Picture 19" id="0"/>
                     <pic:cNvPicPr>
                       <a:picLocks noChangeAspect="1" noChangeArrowheads="1"/>
                     </pic:cNvPicPr>
@@ -4578,10 +4578,10 @@
           <w:noProof/>
         </w:rPr>
         <w:drawing>
-          <wp:inline distT="0" distB="0" distL="0" distR="0">
+          <wp:inline distL="0" distT="0" distB="0" distR="0">
             <wp:extent cx="6115050" cy="3200400"/>
-            <wp:effectExtent l="0" t="0" r="0" b="0"/>
-            <wp:docPr id="32" name="Рисунок 32"/>
+            <wp:effectExtent r="0" b="0" t="0" l="0"/>
+            <wp:docPr name="Рисунок 32" id="32"/>
             <wp:cNvGraphicFramePr>
               <a:graphicFrameLocks xmlns:a="http://schemas.openxmlformats.org/drawingml/2006/main" noChangeAspect="1"/>
             </wp:cNvGraphicFramePr>
@@ -4589,7 +4589,7 @@
               <a:graphicData uri="http://schemas.openxmlformats.org/drawingml/2006/picture">
                 <pic:pic xmlns:pic="http://schemas.openxmlformats.org/drawingml/2006/picture">
                   <pic:nvPicPr>
-                    <pic:cNvPr id="0" name="Picture 20"/>
+                    <pic:cNvPr name="Picture 20" id="0"/>
                     <pic:cNvPicPr>
                       <a:picLocks noChangeAspect="1" noChangeArrowheads="1"/>
                     </pic:cNvPicPr>
@@ -4685,10 +4685,10 @@
           <w:noProof/>
         </w:rPr>
         <w:drawing>
-          <wp:inline distT="0" distB="0" distL="0" distR="0">
+          <wp:inline distL="0" distT="0" distB="0" distR="0">
             <wp:extent cx="5876925" cy="1771650"/>
-            <wp:effectExtent l="0" t="0" r="0" b="0"/>
-            <wp:docPr id="33" name="Рисунок 33"/>
+            <wp:effectExtent r="0" b="0" t="0" l="0"/>
+            <wp:docPr name="Рисунок 33" id="33"/>
             <wp:cNvGraphicFramePr>
               <a:graphicFrameLocks xmlns:a="http://schemas.openxmlformats.org/drawingml/2006/main" noChangeAspect="1"/>
             </wp:cNvGraphicFramePr>
@@ -4696,7 +4696,7 @@
               <a:graphicData uri="http://schemas.openxmlformats.org/drawingml/2006/picture">
                 <pic:pic xmlns:pic="http://schemas.openxmlformats.org/drawingml/2006/picture">
                   <pic:nvPicPr>
-                    <pic:cNvPr id="0" name="Picture 21"/>
+                    <pic:cNvPr name="Picture 21" id="0"/>
                     <pic:cNvPicPr>
                       <a:picLocks noChangeAspect="1" noChangeArrowheads="1"/>
                     </pic:cNvPicPr>
@@ -4929,10 +4929,10 @@
           <w:noProof/>
         </w:rPr>
         <w:drawing>
-          <wp:inline distT="0" distB="0" distL="0" distR="0">
+          <wp:inline distL="0" distT="0" distB="0" distR="0">
             <wp:extent cx="6115050" cy="3200400"/>
-            <wp:effectExtent l="0" t="0" r="0" b="0"/>
-            <wp:docPr id="35" name="Рисунок 35"/>
+            <wp:effectExtent r="0" b="0" t="0" l="0"/>
+            <wp:docPr name="Рисунок 35" id="35"/>
             <wp:cNvGraphicFramePr>
               <a:graphicFrameLocks xmlns:a="http://schemas.openxmlformats.org/drawingml/2006/main" noChangeAspect="1"/>
             </wp:cNvGraphicFramePr>
@@ -4940,7 +4940,7 @@
               <a:graphicData uri="http://schemas.openxmlformats.org/drawingml/2006/picture">
                 <pic:pic xmlns:pic="http://schemas.openxmlformats.org/drawingml/2006/picture">
                   <pic:nvPicPr>
-                    <pic:cNvPr id="0" name="Picture 23"/>
+                    <pic:cNvPr name="Picture 23" id="0"/>
                     <pic:cNvPicPr>
                       <a:picLocks noChangeAspect="1" noChangeArrowheads="1"/>
                     </pic:cNvPicPr>
@@ -5036,10 +5036,10 @@
           <w:noProof/>
         </w:rPr>
         <w:drawing>
-          <wp:inline distT="0" distB="0" distL="0" distR="0">
+          <wp:inline distL="0" distT="0" distB="0" distR="0">
             <wp:extent cx="6115050" cy="3200400"/>
-            <wp:effectExtent l="0" t="0" r="0" b="0"/>
-            <wp:docPr id="36" name="Рисунок 36"/>
+            <wp:effectExtent r="0" b="0" t="0" l="0"/>
+            <wp:docPr name="Рисунок 36" id="36"/>
             <wp:cNvGraphicFramePr>
               <a:graphicFrameLocks xmlns:a="http://schemas.openxmlformats.org/drawingml/2006/main" noChangeAspect="1"/>
             </wp:cNvGraphicFramePr>
@@ -5047,7 +5047,7 @@
               <a:graphicData uri="http://schemas.openxmlformats.org/drawingml/2006/picture">
                 <pic:pic xmlns:pic="http://schemas.openxmlformats.org/drawingml/2006/picture">
                   <pic:nvPicPr>
-                    <pic:cNvPr id="0" name="Picture 24"/>
+                    <pic:cNvPr name="Picture 24" id="0"/>
                     <pic:cNvPicPr>
                       <a:picLocks noChangeAspect="1" noChangeArrowheads="1"/>
                     </pic:cNvPicPr>
@@ -5143,10 +5143,10 @@
           <w:noProof/>
         </w:rPr>
         <w:drawing>
-          <wp:inline distT="0" distB="0" distL="0" distR="0">
+          <wp:inline distL="0" distT="0" distB="0" distR="0">
             <wp:extent cx="3600450" cy="4848225"/>
-            <wp:effectExtent l="0" t="0" r="0" b="0"/>
-            <wp:docPr id="37" name="Рисунок 37"/>
+            <wp:effectExtent r="0" b="0" t="0" l="0"/>
+            <wp:docPr name="Рисунок 37" id="37"/>
             <wp:cNvGraphicFramePr>
               <a:graphicFrameLocks xmlns:a="http://schemas.openxmlformats.org/drawingml/2006/main" noChangeAspect="1"/>
             </wp:cNvGraphicFramePr>
@@ -5154,7 +5154,7 @@
               <a:graphicData uri="http://schemas.openxmlformats.org/drawingml/2006/picture">
                 <pic:pic xmlns:pic="http://schemas.openxmlformats.org/drawingml/2006/picture">
                   <pic:nvPicPr>
-                    <pic:cNvPr id="0" name="Picture 25"/>
+                    <pic:cNvPr name="Picture 25" id="0"/>
                     <pic:cNvPicPr>
                       <a:picLocks noChangeAspect="1" noChangeArrowheads="1"/>
                     </pic:cNvPicPr>
@@ -5250,10 +5250,10 @@
           <w:noProof/>
         </w:rPr>
         <w:drawing>
-          <wp:inline distT="0" distB="0" distL="0" distR="0">
+          <wp:inline distL="0" distT="0" distB="0" distR="0">
             <wp:extent cx="6115050" cy="3200400"/>
-            <wp:effectExtent l="0" t="0" r="0" b="0"/>
-            <wp:docPr id="38" name="Рисунок 38"/>
+            <wp:effectExtent r="0" b="0" t="0" l="0"/>
+            <wp:docPr name="Рисунок 38" id="38"/>
             <wp:cNvGraphicFramePr>
               <a:graphicFrameLocks xmlns:a="http://schemas.openxmlformats.org/drawingml/2006/main" noChangeAspect="1"/>
             </wp:cNvGraphicFramePr>
@@ -5261,7 +5261,7 @@
               <a:graphicData uri="http://schemas.openxmlformats.org/drawingml/2006/picture">
                 <pic:pic xmlns:pic="http://schemas.openxmlformats.org/drawingml/2006/picture">
                   <pic:nvPicPr>
-                    <pic:cNvPr id="0" name="Picture 26"/>
+                    <pic:cNvPr name="Picture 26" id="0"/>
                     <pic:cNvPicPr>
                       <a:picLocks noChangeAspect="1" noChangeArrowheads="1"/>
                     </pic:cNvPicPr>
@@ -5357,10 +5357,10 @@
           <w:noProof/>
         </w:rPr>
         <w:drawing>
-          <wp:inline distT="0" distB="0" distL="0" distR="0">
+          <wp:inline distL="0" distT="0" distB="0" distR="0">
             <wp:extent cx="6115050" cy="3200400"/>
-            <wp:effectExtent l="0" t="0" r="0" b="0"/>
-            <wp:docPr id="39" name="Рисунок 39"/>
+            <wp:effectExtent r="0" b="0" t="0" l="0"/>
+            <wp:docPr name="Рисунок 39" id="39"/>
             <wp:cNvGraphicFramePr>
               <a:graphicFrameLocks xmlns:a="http://schemas.openxmlformats.org/drawingml/2006/main" noChangeAspect="1"/>
             </wp:cNvGraphicFramePr>
@@ -5368,7 +5368,7 @@
               <a:graphicData uri="http://schemas.openxmlformats.org/drawingml/2006/picture">
                 <pic:pic xmlns:pic="http://schemas.openxmlformats.org/drawingml/2006/picture">
                   <pic:nvPicPr>
-                    <pic:cNvPr id="0" name="Picture 27"/>
+                    <pic:cNvPr name="Picture 27" id="0"/>
                     <pic:cNvPicPr>
                       <a:picLocks noChangeAspect="1" noChangeArrowheads="1"/>
                     </pic:cNvPicPr>
@@ -5464,10 +5464,10 @@
           <w:noProof/>
         </w:rPr>
         <w:drawing>
-          <wp:inline distT="0" distB="0" distL="0" distR="0">
+          <wp:inline distL="0" distT="0" distB="0" distR="0">
             <wp:extent cx="6115050" cy="3200400"/>
-            <wp:effectExtent l="0" t="0" r="0" b="0"/>
-            <wp:docPr id="40" name="Рисунок 40"/>
+            <wp:effectExtent r="0" b="0" t="0" l="0"/>
+            <wp:docPr name="Рисунок 40" id="40"/>
             <wp:cNvGraphicFramePr>
               <a:graphicFrameLocks xmlns:a="http://schemas.openxmlformats.org/drawingml/2006/main" noChangeAspect="1"/>
             </wp:cNvGraphicFramePr>
@@ -5475,7 +5475,7 @@
               <a:graphicData uri="http://schemas.openxmlformats.org/drawingml/2006/picture">
                 <pic:pic xmlns:pic="http://schemas.openxmlformats.org/drawingml/2006/picture">
                   <pic:nvPicPr>
-                    <pic:cNvPr id="0" name="Picture 28"/>
+                    <pic:cNvPr name="Picture 28" id="0"/>
                     <pic:cNvPicPr>
                       <a:picLocks noChangeAspect="1" noChangeArrowheads="1"/>
                     </pic:cNvPicPr>
@@ -5571,10 +5571,10 @@
           <w:noProof/>
         </w:rPr>
         <w:drawing>
-          <wp:inline distT="0" distB="0" distL="0" distR="0">
+          <wp:inline distL="0" distT="0" distB="0" distR="0">
             <wp:extent cx="3600450" cy="4848225"/>
-            <wp:effectExtent l="0" t="0" r="0" b="0"/>
-            <wp:docPr id="41" name="Рисунок 41"/>
+            <wp:effectExtent r="0" b="0" t="0" l="0"/>
+            <wp:docPr name="Рисунок 41" id="41"/>
             <wp:cNvGraphicFramePr>
               <a:graphicFrameLocks xmlns:a="http://schemas.openxmlformats.org/drawingml/2006/main" noChangeAspect="1"/>
             </wp:cNvGraphicFramePr>
@@ -5582,7 +5582,7 @@
               <a:graphicData uri="http://schemas.openxmlformats.org/drawingml/2006/picture">
                 <pic:pic xmlns:pic="http://schemas.openxmlformats.org/drawingml/2006/picture">
                   <pic:nvPicPr>
-                    <pic:cNvPr id="0" name="Picture 29"/>
+                    <pic:cNvPr name="Picture 29" id="0"/>
                     <pic:cNvPicPr>
                       <a:picLocks noChangeAspect="1" noChangeArrowheads="1"/>
                     </pic:cNvPicPr>
@@ -5670,7 +5670,7 @@
     <w:p>
       <w:pPr>
         <w:rPr>
-          <w:rFonts w:ascii="Times New Roman" w:hAnsi="Times New Roman"/>
+          <w:rFonts w:hAnsi="Times New Roman" w:ascii="Times New Roman"/>
           <w:sz w:val="28"/>
         </w:rPr>
       </w:pPr>
@@ -44615,10 +44615,10 @@
           <w:noProof/>
         </w:rPr>
         <w:drawing>
-          <wp:inline distT="0" distB="0" distL="0" distR="0">
+          <wp:inline distL="0" distT="0" distB="0" distR="0">
             <wp:extent cx="5459866" cy="2857500"/>
-            <wp:effectExtent l="0" t="0" r="0" b="0"/>
-            <wp:docPr id="1" name="Рисунок 1"/>
+            <wp:effectExtent r="0" b="0" t="0" l="0"/>
+            <wp:docPr name="Рисунок 1" id="1"/>
             <wp:cNvGraphicFramePr>
               <a:graphicFrameLocks xmlns:a="http://schemas.openxmlformats.org/drawingml/2006/main" noChangeAspect="1"/>
             </wp:cNvGraphicFramePr>
@@ -44626,7 +44626,7 @@
               <a:graphicData uri="http://schemas.openxmlformats.org/drawingml/2006/picture">
                 <pic:pic xmlns:pic="http://schemas.openxmlformats.org/drawingml/2006/picture">
                   <pic:nvPicPr>
-                    <pic:cNvPr id="0" name="Picture 1"/>
+                    <pic:cNvPr name="Picture 1" id="0"/>
                     <pic:cNvPicPr>
                       <a:picLocks noChangeAspect="1" noChangeArrowheads="1"/>
                     </pic:cNvPicPr>
@@ -44722,10 +44722,10 @@
           <w:noProof/>
         </w:rPr>
         <w:drawing>
-          <wp:inline distT="0" distB="0" distL="0" distR="0">
+          <wp:inline distL="0" distT="0" distB="0" distR="0">
             <wp:extent cx="5429250" cy="2833020"/>
-            <wp:effectExtent l="0" t="0" r="0" b="0"/>
-            <wp:docPr id="2" name="Рисунок 2"/>
+            <wp:effectExtent r="0" b="0" t="0" l="0"/>
+            <wp:docPr name="Рисунок 2" id="2"/>
             <wp:cNvGraphicFramePr>
               <a:graphicFrameLocks xmlns:a="http://schemas.openxmlformats.org/drawingml/2006/main" noChangeAspect="1"/>
             </wp:cNvGraphicFramePr>
@@ -44733,7 +44733,7 @@
               <a:graphicData uri="http://schemas.openxmlformats.org/drawingml/2006/picture">
                 <pic:pic xmlns:pic="http://schemas.openxmlformats.org/drawingml/2006/picture">
                   <pic:nvPicPr>
-                    <pic:cNvPr id="0" name="Picture 2"/>
+                    <pic:cNvPr name="Picture 2" id="0"/>
                     <pic:cNvPicPr>
                       <a:picLocks noChangeAspect="1" noChangeArrowheads="1"/>
                     </pic:cNvPicPr>
@@ -44859,10 +44859,10 @@
           <w:noProof/>
         </w:rPr>
         <w:drawing>
-          <wp:inline distT="0" distB="0" distL="0" distR="0">
+          <wp:inline distL="0" distT="0" distB="0" distR="0">
             <wp:extent cx="5250295" cy="3238500"/>
-            <wp:effectExtent l="0" t="0" r="0" b="0"/>
-            <wp:docPr id="4" name="Рисунок 4"/>
+            <wp:effectExtent r="0" b="0" t="0" l="0"/>
+            <wp:docPr name="Рисунок 4" id="4"/>
             <wp:cNvGraphicFramePr>
               <a:graphicFrameLocks xmlns:a="http://schemas.openxmlformats.org/drawingml/2006/main" noChangeAspect="1"/>
             </wp:cNvGraphicFramePr>
@@ -44870,7 +44870,7 @@
               <a:graphicData uri="http://schemas.openxmlformats.org/drawingml/2006/picture">
                 <pic:pic xmlns:pic="http://schemas.openxmlformats.org/drawingml/2006/picture">
                   <pic:nvPicPr>
-                    <pic:cNvPr id="0" name="Picture 3"/>
+                    <pic:cNvPr name="Picture 3" id="0"/>
                     <pic:cNvPicPr>
                       <a:picLocks noChangeAspect="1" noChangeArrowheads="1"/>
                     </pic:cNvPicPr>
@@ -44966,10 +44966,10 @@
           <w:noProof/>
         </w:rPr>
         <w:drawing>
-          <wp:inline distT="0" distB="0" distL="0" distR="0">
+          <wp:inline distL="0" distT="0" distB="0" distR="0">
             <wp:extent cx="5307988" cy="3257550"/>
-            <wp:effectExtent l="0" t="0" r="0" b="0"/>
-            <wp:docPr id="5" name="Рисунок 5"/>
+            <wp:effectExtent r="0" b="0" t="0" l="0"/>
+            <wp:docPr name="Рисунок 5" id="5"/>
             <wp:cNvGraphicFramePr>
               <a:graphicFrameLocks xmlns:a="http://schemas.openxmlformats.org/drawingml/2006/main" noChangeAspect="1"/>
             </wp:cNvGraphicFramePr>
@@ -44977,7 +44977,7 @@
               <a:graphicData uri="http://schemas.openxmlformats.org/drawingml/2006/picture">
                 <pic:pic xmlns:pic="http://schemas.openxmlformats.org/drawingml/2006/picture">
                   <pic:nvPicPr>
-                    <pic:cNvPr id="0" name="Picture 4"/>
+                    <pic:cNvPr name="Picture 4" id="0"/>
                     <pic:cNvPicPr>
                       <a:picLocks noChangeAspect="1" noChangeArrowheads="1"/>
                     </pic:cNvPicPr>
@@ -45122,10 +45122,10 @@
           <w:noProof/>
         </w:rPr>
         <w:drawing>
-          <wp:inline distT="0" distB="0" distL="0" distR="0">
+          <wp:inline distL="0" distT="0" distB="0" distR="0">
             <wp:extent cx="4953000" cy="2877678"/>
-            <wp:effectExtent l="0" t="0" r="0" b="0"/>
-            <wp:docPr id="7" name="Рисунок 7"/>
+            <wp:effectExtent r="0" b="0" t="0" l="0"/>
+            <wp:docPr name="Рисунок 7" id="7"/>
             <wp:cNvGraphicFramePr>
               <a:graphicFrameLocks xmlns:a="http://schemas.openxmlformats.org/drawingml/2006/main" noChangeAspect="1"/>
             </wp:cNvGraphicFramePr>
@@ -45133,7 +45133,7 @@
               <a:graphicData uri="http://schemas.openxmlformats.org/drawingml/2006/picture">
                 <pic:pic xmlns:pic="http://schemas.openxmlformats.org/drawingml/2006/picture">
                   <pic:nvPicPr>
-                    <pic:cNvPr id="0" name="Picture 5"/>
+                    <pic:cNvPr name="Picture 5" id="0"/>
                     <pic:cNvPicPr>
                       <a:picLocks noChangeAspect="1" noChangeArrowheads="1"/>
                     </pic:cNvPicPr>
@@ -45224,7 +45224,28 @@
       </w:pPr>
       <w:r>
         <w:tab/>
-        <w:t>Из результатов эксперимента можно понять, что наиболее эффективным количеством операций ввода-вывода было 12, однако на графике видно уменьшение времени копирования при увеличении количества операций, что говорит об возможной эффективности дальнейшего их увеличения.</w:t>
+        <w:t xml:space="preserve">Из результатов эксперимента можно понять, что наиболее эффективным количеством операций ввода-вывода </w:t>
+      </w:r>
+      <w:sdt>
+        <w:sdtPr>
+          <w:tag w:val="goog_rdk_0"/>
+        </w:sdtPr>
+        <w:sdtContent>
+          <w:commentRangeStart w:id="0"/>
+        </w:sdtContent>
+      </w:sdt>
+      <w:r>
+        <w:t>было 12,</w:t>
+      </w:r>
+      <w:commentRangeEnd w:id="0"/>
+      <w:r>
+        <w:rPr>
+          <w:rStyle w:val="CommentReference"/>
+        </w:rPr>
+        <w:commentReference w:id="0"/>
+      </w:r>
+      <w:r>
+        <w:t xml:space="preserve"> однако на графике видно уменьшение времени копирования при увеличении количества операций, что говорит об возможной эффективности дальнейшего их увеличения.</w:t>
       </w:r>
     </w:p>
     <w:p>
@@ -49903,7 +49924,7 @@
       <w:r>
         <w:t xml:space="preserve">: </w:t>
       </w:r>
-      <w:hyperlink r:id="rId38" w:history="1">
+      <w:hyperlink w:history="1" r:id="rId38">
         <w:r>
           <w:rPr>
             <w:rStyle w:val="af4"/>
@@ -49926,10 +49947,10 @@
       </w:pPr>
     </w:p>
     <w:sectPr>
-      <w:footerReference w:type="default" r:id="rId39"/>
-      <w:footerReference w:type="first" r:id="rId40"/>
+      <w:footerReference r:id="rId39" w:type="default"/>
+      <w:footerReference r:id="rId40" w:type="first"/>
       <w:pgSz w:w="11906" w:h="16838"/>
-      <w:pgMar w:top="1134" w:right="1134" w:bottom="2223" w:left="1134" w:header="0" w:footer="1134" w:gutter="0"/>
+      <w:pgMar w:gutter="0" w:bottom="2223" w:left="1134" w:footer="1134" w:top="1134" w:right="1134" w:header="0"/>
       <w:cols w:space="720"/>
       <w:formProt w:val="0"/>
       <w:titlePg/>
@@ -49937,6 +49958,33 @@
     </w:sectPr>
   </w:body>
 </w:document>
+</file>
+
+<file path=word/comments.xml><?xml version="1.0" encoding="utf-8"?>
+<w:comments xmlns:wpc="http://schemas.microsoft.com/office/word/2010/wordprocessingCanvas" xmlns:cx="http://schemas.microsoft.com/office/drawing/2014/chartex" xmlns:cx1="http://schemas.microsoft.com/office/drawing/2015/9/8/chartex" xmlns:mc="http://schemas.openxmlformats.org/markup-compatibility/2006" xmlns:o="urn:schemas-microsoft-com:office:office" xmlns:r="http://schemas.openxmlformats.org/officeDocument/2006/relationships" xmlns:m="http://schemas.openxmlformats.org/officeDocument/2006/math" xmlns:v="urn:schemas-microsoft-com:vml" xmlns:wp14="http://schemas.microsoft.com/office/word/2010/wordprocessingDrawing" xmlns:wp="http://schemas.openxmlformats.org/drawingml/2006/wordprocessingDrawing" xmlns:w10="urn:schemas-microsoft-com:office:word" xmlns:w="http://schemas.openxmlformats.org/wordprocessingml/2006/main" xmlns:w14="http://schemas.microsoft.com/office/word/2010/wordml" xmlns:w15="http://schemas.microsoft.com/office/word/2012/wordml" xmlns:w16se="http://schemas.microsoft.com/office/word/2015/wordml/symex" xmlns:wpg="http://schemas.microsoft.com/office/word/2010/wordprocessingGroup" xmlns:wpi="http://schemas.microsoft.com/office/word/2010/wordprocessingInk" xmlns:wne="http://schemas.microsoft.com/office/word/2006/wordml" xmlns:wps="http://schemas.microsoft.com/office/word/2010/wordprocessingShape" mc:Ignorable="w14 w15 w16se wp14">
+  <w:comment w:date="2021-10-06T17:41:41Z" w:author="Alexander Timofeev" w:id="0">
+    <w:p>
+      <w:pPr>
+        <w:pStyle w:val="CommentText"/>
+      </w:pPr>
+      <w:r>
+        <w:rPr>
+          <w:rStyle w:val="CommentReference"/>
+        </w:rPr>
+        <w:annotationRef/>
+      </w:r>
+      <w:r>
+        <w:t>А может быть на другом компьютере другое значение? И почему?</w:t>
+      </w:r>
+    </w:p>
+  </w:comment>
+</w:comments>
+</file>
+
+<file path=word/commentsExtended.xml><?xml version="1.0" encoding="utf-8"?>
+<w15:commentsEx xmlns:wpc="http://schemas.microsoft.com/office/word/2010/wordprocessingCanvas" xmlns:cx="http://schemas.microsoft.com/office/drawing/2014/chartex" xmlns:cx1="http://schemas.microsoft.com/office/drawing/2015/9/8/chartex" xmlns:mc="http://schemas.openxmlformats.org/markup-compatibility/2006" xmlns:o="urn:schemas-microsoft-com:office:office" xmlns:r="http://schemas.openxmlformats.org/officeDocument/2006/relationships" xmlns:m="http://schemas.openxmlformats.org/officeDocument/2006/math" xmlns:v="urn:schemas-microsoft-com:vml" xmlns:wp14="http://schemas.microsoft.com/office/word/2010/wordprocessingDrawing" xmlns:wp="http://schemas.openxmlformats.org/drawingml/2006/wordprocessingDrawing" xmlns:w10="urn:schemas-microsoft-com:office:word" xmlns:w="http://schemas.openxmlformats.org/wordprocessingml/2006/main" xmlns:w14="http://schemas.microsoft.com/office/word/2010/wordml" xmlns:w15="http://schemas.microsoft.com/office/word/2012/wordml" xmlns:w16se="http://schemas.microsoft.com/office/word/2015/wordml/symex" xmlns:wpg="http://schemas.microsoft.com/office/word/2010/wordprocessingGroup" xmlns:wpi="http://schemas.microsoft.com/office/word/2010/wordprocessingInk" xmlns:wne="http://schemas.microsoft.com/office/word/2006/wordml" xmlns:wps="http://schemas.microsoft.com/office/word/2010/wordprocessingShape" mc:Ignorable="w14 w15 w16se wp14">
+  <w15:commentEx w15:paraId="00000001"/>
+</w15:commentsEx>
 </file>
 
 <file path=word/endnotes.xml><?xml version="1.0" encoding="utf-8"?>
@@ -50803,172 +50851,172 @@
   <w:docDefaults>
     <w:rPrDefault>
       <w:rPr>
-        <w:rFonts w:ascii="Liberation Serif" w:eastAsia="Arial Unicode MS" w:hAnsi="Liberation Serif" w:cs="Arial Unicode MS"/>
+        <w:rFonts w:hAnsi="Liberation Serif" w:cs="Arial Unicode MS" w:eastAsia="Arial Unicode MS" w:ascii="Liberation Serif"/>
         <w:kern w:val="2"/>
         <w:szCs w:val="24"/>
-        <w:lang w:val="ru-RU" w:eastAsia="zh-CN" w:bidi="hi-IN"/>
+        <w:lang w:bidi="hi-IN" w:val="ru-RU" w:eastAsia="zh-CN"/>
       </w:rPr>
     </w:rPrDefault>
     <w:pPrDefault/>
   </w:docDefaults>
-  <w:latentStyles w:defLockedState="0" w:defUIPriority="99" w:defSemiHidden="0" w:defUnhideWhenUsed="0" w:defQFormat="0" w:count="375">
+  <w:latentStyles w:defUIPriority="99" w:defQFormat="0" w:defSemiHidden="0" w:count="375" w:defLockedState="0" w:defUnhideWhenUsed="0">
     <w:lsdException w:name="Normal" w:uiPriority="0" w:qFormat="1"/>
     <w:lsdException w:name="heading 1" w:uiPriority="9" w:qFormat="1"/>
-    <w:lsdException w:name="heading 2" w:semiHidden="1" w:uiPriority="9" w:unhideWhenUsed="1" w:qFormat="1"/>
-    <w:lsdException w:name="heading 3" w:semiHidden="1" w:uiPriority="9" w:unhideWhenUsed="1" w:qFormat="1"/>
-    <w:lsdException w:name="heading 4" w:semiHidden="1" w:uiPriority="9" w:unhideWhenUsed="1" w:qFormat="1"/>
-    <w:lsdException w:name="heading 5" w:semiHidden="1" w:uiPriority="9" w:unhideWhenUsed="1" w:qFormat="1"/>
-    <w:lsdException w:name="heading 6" w:semiHidden="1" w:uiPriority="9" w:unhideWhenUsed="1" w:qFormat="1"/>
-    <w:lsdException w:name="heading 7" w:semiHidden="1" w:uiPriority="9" w:unhideWhenUsed="1" w:qFormat="1"/>
-    <w:lsdException w:name="heading 8" w:semiHidden="1" w:uiPriority="9" w:unhideWhenUsed="1" w:qFormat="1"/>
-    <w:lsdException w:name="heading 9" w:semiHidden="1" w:uiPriority="9" w:unhideWhenUsed="1" w:qFormat="1"/>
-    <w:lsdException w:name="index 1" w:semiHidden="1" w:unhideWhenUsed="1"/>
-    <w:lsdException w:name="index 2" w:semiHidden="1" w:unhideWhenUsed="1"/>
-    <w:lsdException w:name="index 3" w:semiHidden="1" w:unhideWhenUsed="1"/>
-    <w:lsdException w:name="index 4" w:semiHidden="1" w:unhideWhenUsed="1"/>
-    <w:lsdException w:name="index 5" w:semiHidden="1" w:unhideWhenUsed="1"/>
-    <w:lsdException w:name="index 6" w:semiHidden="1" w:unhideWhenUsed="1"/>
-    <w:lsdException w:name="index 7" w:semiHidden="1" w:unhideWhenUsed="1"/>
-    <w:lsdException w:name="index 8" w:semiHidden="1" w:unhideWhenUsed="1"/>
-    <w:lsdException w:name="index 9" w:semiHidden="1" w:unhideWhenUsed="1"/>
-    <w:lsdException w:name="toc 1" w:semiHidden="1" w:uiPriority="39" w:unhideWhenUsed="1"/>
-    <w:lsdException w:name="toc 2" w:semiHidden="1" w:uiPriority="39" w:unhideWhenUsed="1"/>
-    <w:lsdException w:name="toc 3" w:semiHidden="1" w:uiPriority="39" w:unhideWhenUsed="1"/>
-    <w:lsdException w:name="toc 4" w:semiHidden="1" w:uiPriority="39" w:unhideWhenUsed="1"/>
-    <w:lsdException w:name="toc 5" w:semiHidden="1" w:uiPriority="39" w:unhideWhenUsed="1"/>
-    <w:lsdException w:name="toc 6" w:semiHidden="1" w:uiPriority="39" w:unhideWhenUsed="1"/>
-    <w:lsdException w:name="toc 7" w:semiHidden="1" w:uiPriority="39" w:unhideWhenUsed="1"/>
-    <w:lsdException w:name="toc 8" w:semiHidden="1" w:uiPriority="39" w:unhideWhenUsed="1"/>
-    <w:lsdException w:name="toc 9" w:semiHidden="1" w:uiPriority="39" w:unhideWhenUsed="1"/>
-    <w:lsdException w:name="Normal Indent" w:semiHidden="1" w:unhideWhenUsed="1"/>
-    <w:lsdException w:name="footnote text" w:semiHidden="1" w:unhideWhenUsed="1"/>
-    <w:lsdException w:name="annotation text" w:semiHidden="1" w:unhideWhenUsed="1"/>
-    <w:lsdException w:name="header" w:semiHidden="1" w:unhideWhenUsed="1"/>
-    <w:lsdException w:name="footer" w:semiHidden="1" w:unhideWhenUsed="1"/>
-    <w:lsdException w:name="index heading" w:semiHidden="1" w:unhideWhenUsed="1"/>
-    <w:lsdException w:name="caption" w:semiHidden="1" w:uiPriority="35" w:unhideWhenUsed="1" w:qFormat="1"/>
-    <w:lsdException w:name="table of figures" w:semiHidden="1" w:unhideWhenUsed="1"/>
-    <w:lsdException w:name="envelope address" w:semiHidden="1" w:unhideWhenUsed="1"/>
-    <w:lsdException w:name="envelope return" w:semiHidden="1" w:unhideWhenUsed="1"/>
-    <w:lsdException w:name="footnote reference" w:semiHidden="1" w:unhideWhenUsed="1"/>
-    <w:lsdException w:name="annotation reference" w:semiHidden="1" w:unhideWhenUsed="1"/>
-    <w:lsdException w:name="line number" w:semiHidden="1" w:unhideWhenUsed="1"/>
-    <w:lsdException w:name="page number" w:semiHidden="1" w:unhideWhenUsed="1"/>
-    <w:lsdException w:name="endnote reference" w:semiHidden="1" w:unhideWhenUsed="1"/>
-    <w:lsdException w:name="endnote text" w:semiHidden="1" w:unhideWhenUsed="1"/>
-    <w:lsdException w:name="table of authorities" w:semiHidden="1" w:unhideWhenUsed="1"/>
-    <w:lsdException w:name="macro" w:semiHidden="1" w:unhideWhenUsed="1"/>
-    <w:lsdException w:name="toa heading" w:semiHidden="1" w:unhideWhenUsed="1"/>
-    <w:lsdException w:name="List" w:semiHidden="1" w:unhideWhenUsed="1"/>
-    <w:lsdException w:name="List Bullet" w:semiHidden="1" w:unhideWhenUsed="1"/>
-    <w:lsdException w:name="List Number" w:semiHidden="1" w:unhideWhenUsed="1"/>
-    <w:lsdException w:name="List 2" w:semiHidden="1" w:unhideWhenUsed="1"/>
-    <w:lsdException w:name="List 3" w:semiHidden="1" w:unhideWhenUsed="1"/>
-    <w:lsdException w:name="List 4" w:semiHidden="1" w:unhideWhenUsed="1"/>
-    <w:lsdException w:name="List 5" w:semiHidden="1" w:unhideWhenUsed="1"/>
-    <w:lsdException w:name="List Bullet 2" w:semiHidden="1" w:unhideWhenUsed="1"/>
-    <w:lsdException w:name="List Bullet 3" w:semiHidden="1" w:unhideWhenUsed="1"/>
-    <w:lsdException w:name="List Bullet 4" w:semiHidden="1" w:unhideWhenUsed="1"/>
-    <w:lsdException w:name="List Bullet 5" w:semiHidden="1" w:unhideWhenUsed="1"/>
-    <w:lsdException w:name="List Number 2" w:semiHidden="1" w:unhideWhenUsed="1"/>
-    <w:lsdException w:name="List Number 3" w:semiHidden="1" w:unhideWhenUsed="1"/>
-    <w:lsdException w:name="List Number 4" w:semiHidden="1" w:unhideWhenUsed="1"/>
-    <w:lsdException w:name="List Number 5" w:semiHidden="1" w:unhideWhenUsed="1"/>
+    <w:lsdException w:unhideWhenUsed="1" w:semiHidden="1" w:name="heading 2" w:uiPriority="9" w:qFormat="1"/>
+    <w:lsdException w:unhideWhenUsed="1" w:semiHidden="1" w:name="heading 3" w:uiPriority="9" w:qFormat="1"/>
+    <w:lsdException w:unhideWhenUsed="1" w:semiHidden="1" w:name="heading 4" w:uiPriority="9" w:qFormat="1"/>
+    <w:lsdException w:unhideWhenUsed="1" w:semiHidden="1" w:name="heading 5" w:uiPriority="9" w:qFormat="1"/>
+    <w:lsdException w:unhideWhenUsed="1" w:semiHidden="1" w:name="heading 6" w:uiPriority="9" w:qFormat="1"/>
+    <w:lsdException w:unhideWhenUsed="1" w:semiHidden="1" w:name="heading 7" w:uiPriority="9" w:qFormat="1"/>
+    <w:lsdException w:unhideWhenUsed="1" w:semiHidden="1" w:name="heading 8" w:uiPriority="9" w:qFormat="1"/>
+    <w:lsdException w:unhideWhenUsed="1" w:semiHidden="1" w:name="heading 9" w:uiPriority="9" w:qFormat="1"/>
+    <w:lsdException w:unhideWhenUsed="1" w:semiHidden="1" w:name="index 1"/>
+    <w:lsdException w:unhideWhenUsed="1" w:semiHidden="1" w:name="index 2"/>
+    <w:lsdException w:unhideWhenUsed="1" w:semiHidden="1" w:name="index 3"/>
+    <w:lsdException w:unhideWhenUsed="1" w:semiHidden="1" w:name="index 4"/>
+    <w:lsdException w:unhideWhenUsed="1" w:semiHidden="1" w:name="index 5"/>
+    <w:lsdException w:unhideWhenUsed="1" w:semiHidden="1" w:name="index 6"/>
+    <w:lsdException w:unhideWhenUsed="1" w:semiHidden="1" w:name="index 7"/>
+    <w:lsdException w:unhideWhenUsed="1" w:semiHidden="1" w:name="index 8"/>
+    <w:lsdException w:unhideWhenUsed="1" w:semiHidden="1" w:name="index 9"/>
+    <w:lsdException w:unhideWhenUsed="1" w:semiHidden="1" w:name="toc 1" w:uiPriority="39"/>
+    <w:lsdException w:unhideWhenUsed="1" w:semiHidden="1" w:name="toc 2" w:uiPriority="39"/>
+    <w:lsdException w:unhideWhenUsed="1" w:semiHidden="1" w:name="toc 3" w:uiPriority="39"/>
+    <w:lsdException w:unhideWhenUsed="1" w:semiHidden="1" w:name="toc 4" w:uiPriority="39"/>
+    <w:lsdException w:unhideWhenUsed="1" w:semiHidden="1" w:name="toc 5" w:uiPriority="39"/>
+    <w:lsdException w:unhideWhenUsed="1" w:semiHidden="1" w:name="toc 6" w:uiPriority="39"/>
+    <w:lsdException w:unhideWhenUsed="1" w:semiHidden="1" w:name="toc 7" w:uiPriority="39"/>
+    <w:lsdException w:unhideWhenUsed="1" w:semiHidden="1" w:name="toc 8" w:uiPriority="39"/>
+    <w:lsdException w:unhideWhenUsed="1" w:semiHidden="1" w:name="toc 9" w:uiPriority="39"/>
+    <w:lsdException w:unhideWhenUsed="1" w:semiHidden="1" w:name="Normal Indent"/>
+    <w:lsdException w:unhideWhenUsed="1" w:semiHidden="1" w:name="footnote text"/>
+    <w:lsdException w:unhideWhenUsed="1" w:semiHidden="1" w:name="annotation text"/>
+    <w:lsdException w:unhideWhenUsed="1" w:semiHidden="1" w:name="header"/>
+    <w:lsdException w:unhideWhenUsed="1" w:semiHidden="1" w:name="footer"/>
+    <w:lsdException w:unhideWhenUsed="1" w:semiHidden="1" w:name="index heading"/>
+    <w:lsdException w:unhideWhenUsed="1" w:semiHidden="1" w:name="caption" w:uiPriority="35" w:qFormat="1"/>
+    <w:lsdException w:unhideWhenUsed="1" w:semiHidden="1" w:name="table of figures"/>
+    <w:lsdException w:unhideWhenUsed="1" w:semiHidden="1" w:name="envelope address"/>
+    <w:lsdException w:unhideWhenUsed="1" w:semiHidden="1" w:name="envelope return"/>
+    <w:lsdException w:unhideWhenUsed="1" w:semiHidden="1" w:name="footnote reference"/>
+    <w:lsdException w:unhideWhenUsed="1" w:semiHidden="1" w:name="annotation reference"/>
+    <w:lsdException w:unhideWhenUsed="1" w:semiHidden="1" w:name="line number"/>
+    <w:lsdException w:unhideWhenUsed="1" w:semiHidden="1" w:name="page number"/>
+    <w:lsdException w:unhideWhenUsed="1" w:semiHidden="1" w:name="endnote reference"/>
+    <w:lsdException w:unhideWhenUsed="1" w:semiHidden="1" w:name="endnote text"/>
+    <w:lsdException w:unhideWhenUsed="1" w:semiHidden="1" w:name="table of authorities"/>
+    <w:lsdException w:unhideWhenUsed="1" w:semiHidden="1" w:name="macro"/>
+    <w:lsdException w:unhideWhenUsed="1" w:semiHidden="1" w:name="toa heading"/>
+    <w:lsdException w:unhideWhenUsed="1" w:semiHidden="1" w:name="List"/>
+    <w:lsdException w:unhideWhenUsed="1" w:semiHidden="1" w:name="List Bullet"/>
+    <w:lsdException w:unhideWhenUsed="1" w:semiHidden="1" w:name="List Number"/>
+    <w:lsdException w:unhideWhenUsed="1" w:semiHidden="1" w:name="List 2"/>
+    <w:lsdException w:unhideWhenUsed="1" w:semiHidden="1" w:name="List 3"/>
+    <w:lsdException w:unhideWhenUsed="1" w:semiHidden="1" w:name="List 4"/>
+    <w:lsdException w:unhideWhenUsed="1" w:semiHidden="1" w:name="List 5"/>
+    <w:lsdException w:unhideWhenUsed="1" w:semiHidden="1" w:name="List Bullet 2"/>
+    <w:lsdException w:unhideWhenUsed="1" w:semiHidden="1" w:name="List Bullet 3"/>
+    <w:lsdException w:unhideWhenUsed="1" w:semiHidden="1" w:name="List Bullet 4"/>
+    <w:lsdException w:unhideWhenUsed="1" w:semiHidden="1" w:name="List Bullet 5"/>
+    <w:lsdException w:unhideWhenUsed="1" w:semiHidden="1" w:name="List Number 2"/>
+    <w:lsdException w:unhideWhenUsed="1" w:semiHidden="1" w:name="List Number 3"/>
+    <w:lsdException w:unhideWhenUsed="1" w:semiHidden="1" w:name="List Number 4"/>
+    <w:lsdException w:unhideWhenUsed="1" w:semiHidden="1" w:name="List Number 5"/>
     <w:lsdException w:name="Title" w:uiPriority="10" w:qFormat="1"/>
-    <w:lsdException w:name="Closing" w:semiHidden="1" w:unhideWhenUsed="1"/>
-    <w:lsdException w:name="Signature" w:semiHidden="1" w:unhideWhenUsed="1"/>
-    <w:lsdException w:name="Default Paragraph Font" w:semiHidden="1" w:uiPriority="1" w:unhideWhenUsed="1"/>
-    <w:lsdException w:name="Body Text" w:semiHidden="1" w:uiPriority="0" w:unhideWhenUsed="1"/>
-    <w:lsdException w:name="Body Text Indent" w:semiHidden="1" w:unhideWhenUsed="1"/>
-    <w:lsdException w:name="List Continue" w:semiHidden="1" w:unhideWhenUsed="1"/>
-    <w:lsdException w:name="List Continue 2" w:semiHidden="1" w:unhideWhenUsed="1"/>
-    <w:lsdException w:name="List Continue 3" w:semiHidden="1" w:unhideWhenUsed="1"/>
-    <w:lsdException w:name="List Continue 4" w:semiHidden="1" w:unhideWhenUsed="1"/>
-    <w:lsdException w:name="List Continue 5" w:semiHidden="1" w:unhideWhenUsed="1"/>
-    <w:lsdException w:name="Message Header" w:semiHidden="1" w:unhideWhenUsed="1"/>
+    <w:lsdException w:unhideWhenUsed="1" w:semiHidden="1" w:name="Closing"/>
+    <w:lsdException w:unhideWhenUsed="1" w:semiHidden="1" w:name="Signature"/>
+    <w:lsdException w:unhideWhenUsed="1" w:semiHidden="1" w:name="Default Paragraph Font" w:uiPriority="1"/>
+    <w:lsdException w:unhideWhenUsed="1" w:semiHidden="1" w:name="Body Text" w:uiPriority="0"/>
+    <w:lsdException w:unhideWhenUsed="1" w:semiHidden="1" w:name="Body Text Indent"/>
+    <w:lsdException w:unhideWhenUsed="1" w:semiHidden="1" w:name="List Continue"/>
+    <w:lsdException w:unhideWhenUsed="1" w:semiHidden="1" w:name="List Continue 2"/>
+    <w:lsdException w:unhideWhenUsed="1" w:semiHidden="1" w:name="List Continue 3"/>
+    <w:lsdException w:unhideWhenUsed="1" w:semiHidden="1" w:name="List Continue 4"/>
+    <w:lsdException w:unhideWhenUsed="1" w:semiHidden="1" w:name="List Continue 5"/>
+    <w:lsdException w:unhideWhenUsed="1" w:semiHidden="1" w:name="Message Header"/>
     <w:lsdException w:name="Subtitle" w:uiPriority="11" w:qFormat="1"/>
-    <w:lsdException w:name="Salutation" w:semiHidden="1" w:unhideWhenUsed="1"/>
-    <w:lsdException w:name="Date" w:semiHidden="1" w:unhideWhenUsed="1"/>
-    <w:lsdException w:name="Body Text First Indent" w:semiHidden="1" w:unhideWhenUsed="1"/>
-    <w:lsdException w:name="Body Text First Indent 2" w:semiHidden="1" w:unhideWhenUsed="1"/>
-    <w:lsdException w:name="Note Heading" w:semiHidden="1" w:unhideWhenUsed="1"/>
-    <w:lsdException w:name="Body Text 2" w:semiHidden="1" w:unhideWhenUsed="1"/>
-    <w:lsdException w:name="Body Text 3" w:semiHidden="1" w:unhideWhenUsed="1"/>
-    <w:lsdException w:name="Body Text Indent 2" w:semiHidden="1" w:unhideWhenUsed="1"/>
-    <w:lsdException w:name="Body Text Indent 3" w:semiHidden="1" w:unhideWhenUsed="1"/>
-    <w:lsdException w:name="Block Text" w:semiHidden="1" w:unhideWhenUsed="1"/>
-    <w:lsdException w:name="Hyperlink" w:semiHidden="1" w:unhideWhenUsed="1"/>
-    <w:lsdException w:name="FollowedHyperlink" w:semiHidden="1" w:unhideWhenUsed="1"/>
+    <w:lsdException w:unhideWhenUsed="1" w:semiHidden="1" w:name="Salutation"/>
+    <w:lsdException w:unhideWhenUsed="1" w:semiHidden="1" w:name="Date"/>
+    <w:lsdException w:unhideWhenUsed="1" w:semiHidden="1" w:name="Body Text First Indent"/>
+    <w:lsdException w:unhideWhenUsed="1" w:semiHidden="1" w:name="Body Text First Indent 2"/>
+    <w:lsdException w:unhideWhenUsed="1" w:semiHidden="1" w:name="Note Heading"/>
+    <w:lsdException w:unhideWhenUsed="1" w:semiHidden="1" w:name="Body Text 2"/>
+    <w:lsdException w:unhideWhenUsed="1" w:semiHidden="1" w:name="Body Text 3"/>
+    <w:lsdException w:unhideWhenUsed="1" w:semiHidden="1" w:name="Body Text Indent 2"/>
+    <w:lsdException w:unhideWhenUsed="1" w:semiHidden="1" w:name="Body Text Indent 3"/>
+    <w:lsdException w:unhideWhenUsed="1" w:semiHidden="1" w:name="Block Text"/>
+    <w:lsdException w:unhideWhenUsed="1" w:semiHidden="1" w:name="Hyperlink"/>
+    <w:lsdException w:unhideWhenUsed="1" w:semiHidden="1" w:name="FollowedHyperlink"/>
     <w:lsdException w:name="Strong" w:uiPriority="22" w:qFormat="1"/>
     <w:lsdException w:name="Emphasis" w:uiPriority="20" w:qFormat="1"/>
-    <w:lsdException w:name="Document Map" w:semiHidden="1" w:unhideWhenUsed="1"/>
-    <w:lsdException w:name="Plain Text" w:semiHidden="1" w:unhideWhenUsed="1"/>
-    <w:lsdException w:name="E-mail Signature" w:semiHidden="1" w:unhideWhenUsed="1"/>
-    <w:lsdException w:name="HTML Top of Form" w:semiHidden="1" w:unhideWhenUsed="1"/>
-    <w:lsdException w:name="HTML Bottom of Form" w:semiHidden="1" w:unhideWhenUsed="1"/>
-    <w:lsdException w:name="Normal (Web)" w:semiHidden="1" w:unhideWhenUsed="1"/>
-    <w:lsdException w:name="HTML Acronym" w:semiHidden="1" w:unhideWhenUsed="1"/>
-    <w:lsdException w:name="HTML Address" w:semiHidden="1" w:unhideWhenUsed="1"/>
-    <w:lsdException w:name="HTML Cite" w:semiHidden="1" w:unhideWhenUsed="1"/>
-    <w:lsdException w:name="HTML Code" w:semiHidden="1" w:unhideWhenUsed="1"/>
-    <w:lsdException w:name="HTML Definition" w:semiHidden="1" w:unhideWhenUsed="1"/>
-    <w:lsdException w:name="HTML Keyboard" w:semiHidden="1" w:unhideWhenUsed="1"/>
-    <w:lsdException w:name="HTML Preformatted" w:semiHidden="1" w:unhideWhenUsed="1"/>
-    <w:lsdException w:name="HTML Sample" w:semiHidden="1" w:unhideWhenUsed="1"/>
-    <w:lsdException w:name="HTML Typewriter" w:semiHidden="1" w:unhideWhenUsed="1"/>
-    <w:lsdException w:name="HTML Variable" w:semiHidden="1" w:unhideWhenUsed="1"/>
-    <w:lsdException w:name="Normal Table" w:semiHidden="1" w:unhideWhenUsed="1"/>
-    <w:lsdException w:name="annotation subject" w:semiHidden="1" w:unhideWhenUsed="1"/>
-    <w:lsdException w:name="No List" w:semiHidden="1" w:unhideWhenUsed="1"/>
-    <w:lsdException w:name="Outline List 1" w:semiHidden="1" w:unhideWhenUsed="1"/>
-    <w:lsdException w:name="Outline List 2" w:semiHidden="1" w:unhideWhenUsed="1"/>
-    <w:lsdException w:name="Outline List 3" w:semiHidden="1" w:unhideWhenUsed="1"/>
-    <w:lsdException w:name="Table Simple 1" w:semiHidden="1" w:unhideWhenUsed="1"/>
-    <w:lsdException w:name="Table Simple 2" w:semiHidden="1" w:unhideWhenUsed="1"/>
-    <w:lsdException w:name="Table Simple 3" w:semiHidden="1" w:unhideWhenUsed="1"/>
-    <w:lsdException w:name="Table Classic 1" w:semiHidden="1" w:unhideWhenUsed="1"/>
-    <w:lsdException w:name="Table Classic 2" w:semiHidden="1" w:unhideWhenUsed="1"/>
-    <w:lsdException w:name="Table Classic 3" w:semiHidden="1" w:unhideWhenUsed="1"/>
-    <w:lsdException w:name="Table Classic 4" w:semiHidden="1" w:unhideWhenUsed="1"/>
-    <w:lsdException w:name="Table Colorful 1" w:semiHidden="1" w:unhideWhenUsed="1"/>
-    <w:lsdException w:name="Table Colorful 2" w:semiHidden="1" w:unhideWhenUsed="1"/>
-    <w:lsdException w:name="Table Colorful 3" w:semiHidden="1" w:unhideWhenUsed="1"/>
-    <w:lsdException w:name="Table Columns 1" w:semiHidden="1" w:unhideWhenUsed="1"/>
-    <w:lsdException w:name="Table Columns 2" w:semiHidden="1" w:unhideWhenUsed="1"/>
-    <w:lsdException w:name="Table Columns 3" w:semiHidden="1" w:unhideWhenUsed="1"/>
-    <w:lsdException w:name="Table Columns 4" w:semiHidden="1" w:unhideWhenUsed="1"/>
-    <w:lsdException w:name="Table Columns 5" w:semiHidden="1" w:unhideWhenUsed="1"/>
-    <w:lsdException w:name="Table Grid 1" w:semiHidden="1" w:unhideWhenUsed="1"/>
-    <w:lsdException w:name="Table Grid 2" w:semiHidden="1" w:unhideWhenUsed="1"/>
-    <w:lsdException w:name="Table Grid 3" w:semiHidden="1" w:unhideWhenUsed="1"/>
-    <w:lsdException w:name="Table Grid 4" w:semiHidden="1" w:unhideWhenUsed="1"/>
-    <w:lsdException w:name="Table Grid 5" w:semiHidden="1" w:unhideWhenUsed="1"/>
-    <w:lsdException w:name="Table Grid 6" w:semiHidden="1" w:unhideWhenUsed="1"/>
-    <w:lsdException w:name="Table Grid 7" w:semiHidden="1" w:unhideWhenUsed="1"/>
-    <w:lsdException w:name="Table Grid 8" w:semiHidden="1" w:unhideWhenUsed="1"/>
-    <w:lsdException w:name="Table List 1" w:semiHidden="1" w:unhideWhenUsed="1"/>
-    <w:lsdException w:name="Table List 2" w:semiHidden="1" w:unhideWhenUsed="1"/>
-    <w:lsdException w:name="Table List 3" w:semiHidden="1" w:unhideWhenUsed="1"/>
-    <w:lsdException w:name="Table List 4" w:semiHidden="1" w:unhideWhenUsed="1"/>
-    <w:lsdException w:name="Table List 5" w:semiHidden="1" w:unhideWhenUsed="1"/>
-    <w:lsdException w:name="Table List 6" w:semiHidden="1" w:unhideWhenUsed="1"/>
-    <w:lsdException w:name="Table List 7" w:semiHidden="1" w:unhideWhenUsed="1"/>
-    <w:lsdException w:name="Table List 8" w:semiHidden="1" w:unhideWhenUsed="1"/>
-    <w:lsdException w:name="Table 3D effects 1" w:semiHidden="1" w:unhideWhenUsed="1"/>
-    <w:lsdException w:name="Table 3D effects 2" w:semiHidden="1" w:unhideWhenUsed="1"/>
-    <w:lsdException w:name="Table 3D effects 3" w:semiHidden="1" w:unhideWhenUsed="1"/>
-    <w:lsdException w:name="Table Contemporary" w:semiHidden="1" w:unhideWhenUsed="1"/>
-    <w:lsdException w:name="Table Elegant" w:semiHidden="1" w:unhideWhenUsed="1"/>
-    <w:lsdException w:name="Table Professional" w:semiHidden="1" w:unhideWhenUsed="1"/>
-    <w:lsdException w:name="Table Subtle 1" w:semiHidden="1" w:unhideWhenUsed="1"/>
-    <w:lsdException w:name="Table Subtle 2" w:semiHidden="1" w:unhideWhenUsed="1"/>
-    <w:lsdException w:name="Table Web 1" w:semiHidden="1" w:unhideWhenUsed="1"/>
-    <w:lsdException w:name="Table Web 2" w:semiHidden="1" w:unhideWhenUsed="1"/>
-    <w:lsdException w:name="Table Web 3" w:semiHidden="1" w:unhideWhenUsed="1"/>
-    <w:lsdException w:name="Balloon Text" w:semiHidden="1" w:unhideWhenUsed="1"/>
+    <w:lsdException w:unhideWhenUsed="1" w:semiHidden="1" w:name="Document Map"/>
+    <w:lsdException w:unhideWhenUsed="1" w:semiHidden="1" w:name="Plain Text"/>
+    <w:lsdException w:unhideWhenUsed="1" w:semiHidden="1" w:name="E-mail Signature"/>
+    <w:lsdException w:unhideWhenUsed="1" w:semiHidden="1" w:name="HTML Top of Form"/>
+    <w:lsdException w:unhideWhenUsed="1" w:semiHidden="1" w:name="HTML Bottom of Form"/>
+    <w:lsdException w:unhideWhenUsed="1" w:semiHidden="1" w:name="Normal (Web)"/>
+    <w:lsdException w:unhideWhenUsed="1" w:semiHidden="1" w:name="HTML Acronym"/>
+    <w:lsdException w:unhideWhenUsed="1" w:semiHidden="1" w:name="HTML Address"/>
+    <w:lsdException w:unhideWhenUsed="1" w:semiHidden="1" w:name="HTML Cite"/>
+    <w:lsdException w:unhideWhenUsed="1" w:semiHidden="1" w:name="HTML Code"/>
+    <w:lsdException w:unhideWhenUsed="1" w:semiHidden="1" w:name="HTML Definition"/>
+    <w:lsdException w:unhideWhenUsed="1" w:semiHidden="1" w:name="HTML Keyboard"/>
+    <w:lsdException w:unhideWhenUsed="1" w:semiHidden="1" w:name="HTML Preformatted"/>
+    <w:lsdException w:unhideWhenUsed="1" w:semiHidden="1" w:name="HTML Sample"/>
+    <w:lsdException w:unhideWhenUsed="1" w:semiHidden="1" w:name="HTML Typewriter"/>
+    <w:lsdException w:unhideWhenUsed="1" w:semiHidden="1" w:name="HTML Variable"/>
+    <w:lsdException w:unhideWhenUsed="1" w:semiHidden="1" w:name="Normal Table"/>
+    <w:lsdException w:unhideWhenUsed="1" w:semiHidden="1" w:name="annotation subject"/>
+    <w:lsdException w:unhideWhenUsed="1" w:semiHidden="1" w:name="No List"/>
+    <w:lsdException w:unhideWhenUsed="1" w:semiHidden="1" w:name="Outline List 1"/>
+    <w:lsdException w:unhideWhenUsed="1" w:semiHidden="1" w:name="Outline List 2"/>
+    <w:lsdException w:unhideWhenUsed="1" w:semiHidden="1" w:name="Outline List 3"/>
+    <w:lsdException w:unhideWhenUsed="1" w:semiHidden="1" w:name="Table Simple 1"/>
+    <w:lsdException w:unhideWhenUsed="1" w:semiHidden="1" w:name="Table Simple 2"/>
+    <w:lsdException w:unhideWhenUsed="1" w:semiHidden="1" w:name="Table Simple 3"/>
+    <w:lsdException w:unhideWhenUsed="1" w:semiHidden="1" w:name="Table Classic 1"/>
+    <w:lsdException w:unhideWhenUsed="1" w:semiHidden="1" w:name="Table Classic 2"/>
+    <w:lsdException w:unhideWhenUsed="1" w:semiHidden="1" w:name="Table Classic 3"/>
+    <w:lsdException w:unhideWhenUsed="1" w:semiHidden="1" w:name="Table Classic 4"/>
+    <w:lsdException w:unhideWhenUsed="1" w:semiHidden="1" w:name="Table Colorful 1"/>
+    <w:lsdException w:unhideWhenUsed="1" w:semiHidden="1" w:name="Table Colorful 2"/>
+    <w:lsdException w:unhideWhenUsed="1" w:semiHidden="1" w:name="Table Colorful 3"/>
+    <w:lsdException w:unhideWhenUsed="1" w:semiHidden="1" w:name="Table Columns 1"/>
+    <w:lsdException w:unhideWhenUsed="1" w:semiHidden="1" w:name="Table Columns 2"/>
+    <w:lsdException w:unhideWhenUsed="1" w:semiHidden="1" w:name="Table Columns 3"/>
+    <w:lsdException w:unhideWhenUsed="1" w:semiHidden="1" w:name="Table Columns 4"/>
+    <w:lsdException w:unhideWhenUsed="1" w:semiHidden="1" w:name="Table Columns 5"/>
+    <w:lsdException w:unhideWhenUsed="1" w:semiHidden="1" w:name="Table Grid 1"/>
+    <w:lsdException w:unhideWhenUsed="1" w:semiHidden="1" w:name="Table Grid 2"/>
+    <w:lsdException w:unhideWhenUsed="1" w:semiHidden="1" w:name="Table Grid 3"/>
+    <w:lsdException w:unhideWhenUsed="1" w:semiHidden="1" w:name="Table Grid 4"/>
+    <w:lsdException w:unhideWhenUsed="1" w:semiHidden="1" w:name="Table Grid 5"/>
+    <w:lsdException w:unhideWhenUsed="1" w:semiHidden="1" w:name="Table Grid 6"/>
+    <w:lsdException w:unhideWhenUsed="1" w:semiHidden="1" w:name="Table Grid 7"/>
+    <w:lsdException w:unhideWhenUsed="1" w:semiHidden="1" w:name="Table Grid 8"/>
+    <w:lsdException w:unhideWhenUsed="1" w:semiHidden="1" w:name="Table List 1"/>
+    <w:lsdException w:unhideWhenUsed="1" w:semiHidden="1" w:name="Table List 2"/>
+    <w:lsdException w:unhideWhenUsed="1" w:semiHidden="1" w:name="Table List 3"/>
+    <w:lsdException w:unhideWhenUsed="1" w:semiHidden="1" w:name="Table List 4"/>
+    <w:lsdException w:unhideWhenUsed="1" w:semiHidden="1" w:name="Table List 5"/>
+    <w:lsdException w:unhideWhenUsed="1" w:semiHidden="1" w:name="Table List 6"/>
+    <w:lsdException w:unhideWhenUsed="1" w:semiHidden="1" w:name="Table List 7"/>
+    <w:lsdException w:unhideWhenUsed="1" w:semiHidden="1" w:name="Table List 8"/>
+    <w:lsdException w:unhideWhenUsed="1" w:semiHidden="1" w:name="Table 3D effects 1"/>
+    <w:lsdException w:unhideWhenUsed="1" w:semiHidden="1" w:name="Table 3D effects 2"/>
+    <w:lsdException w:unhideWhenUsed="1" w:semiHidden="1" w:name="Table 3D effects 3"/>
+    <w:lsdException w:unhideWhenUsed="1" w:semiHidden="1" w:name="Table Contemporary"/>
+    <w:lsdException w:unhideWhenUsed="1" w:semiHidden="1" w:name="Table Elegant"/>
+    <w:lsdException w:unhideWhenUsed="1" w:semiHidden="1" w:name="Table Professional"/>
+    <w:lsdException w:unhideWhenUsed="1" w:semiHidden="1" w:name="Table Subtle 1"/>
+    <w:lsdException w:unhideWhenUsed="1" w:semiHidden="1" w:name="Table Subtle 2"/>
+    <w:lsdException w:unhideWhenUsed="1" w:semiHidden="1" w:name="Table Web 1"/>
+    <w:lsdException w:unhideWhenUsed="1" w:semiHidden="1" w:name="Table Web 2"/>
+    <w:lsdException w:unhideWhenUsed="1" w:semiHidden="1" w:name="Table Web 3"/>
+    <w:lsdException w:unhideWhenUsed="1" w:semiHidden="1" w:name="Balloon Text"/>
     <w:lsdException w:name="Table Grid" w:uiPriority="39"/>
-    <w:lsdException w:name="Table Theme" w:semiHidden="1" w:unhideWhenUsed="1"/>
-    <w:lsdException w:name="Placeholder Text" w:semiHidden="1"/>
+    <w:lsdException w:unhideWhenUsed="1" w:semiHidden="1" w:name="Table Theme"/>
+    <w:lsdException w:semiHidden="1" w:name="Placeholder Text"/>
     <w:lsdException w:name="No Spacing" w:uiPriority="1" w:qFormat="1"/>
     <w:lsdException w:name="Light Shading" w:uiPriority="60"/>
     <w:lsdException w:name="Light List" w:uiPriority="61"/>
@@ -50990,7 +51038,7 @@
     <w:lsdException w:name="Medium Shading 1 Accent 1" w:uiPriority="63"/>
     <w:lsdException w:name="Medium Shading 2 Accent 1" w:uiPriority="64"/>
     <w:lsdException w:name="Medium List 1 Accent 1" w:uiPriority="65"/>
-    <w:lsdException w:name="Revision" w:semiHidden="1"/>
+    <w:lsdException w:semiHidden="1" w:name="Revision"/>
     <w:lsdException w:name="List Paragraph" w:uiPriority="34" w:qFormat="1"/>
     <w:lsdException w:name="Quote" w:uiPriority="29" w:qFormat="1"/>
     <w:lsdException w:name="Intense Quote" w:uiPriority="30" w:qFormat="1"/>
@@ -51077,8 +51125,8 @@
     <w:lsdException w:name="Subtle Reference" w:uiPriority="31" w:qFormat="1"/>
     <w:lsdException w:name="Intense Reference" w:uiPriority="32" w:qFormat="1"/>
     <w:lsdException w:name="Book Title" w:uiPriority="33" w:qFormat="1"/>
-    <w:lsdException w:name="Bibliography" w:semiHidden="1" w:uiPriority="37" w:unhideWhenUsed="1"/>
-    <w:lsdException w:name="TOC Heading" w:semiHidden="1" w:uiPriority="39" w:unhideWhenUsed="1" w:qFormat="1"/>
+    <w:lsdException w:unhideWhenUsed="1" w:semiHidden="1" w:name="Bibliography" w:uiPriority="37"/>
+    <w:lsdException w:unhideWhenUsed="1" w:semiHidden="1" w:name="TOC Heading" w:uiPriority="39" w:qFormat="1"/>
     <w:lsdException w:name="Plain Table 1" w:uiPriority="41"/>
     <w:lsdException w:name="Plain Table 2" w:uiPriority="42"/>
     <w:lsdException w:name="Plain Table 3" w:uiPriority="43"/>
@@ -51183,19 +51231,19 @@
     <w:lsdException w:name="List Table 5 Dark Accent 6" w:uiPriority="50"/>
     <w:lsdException w:name="List Table 6 Colorful Accent 6" w:uiPriority="51"/>
     <w:lsdException w:name="List Table 7 Colorful Accent 6" w:uiPriority="52"/>
-    <w:lsdException w:name="Mention" w:semiHidden="1" w:unhideWhenUsed="1"/>
-    <w:lsdException w:name="Smart Hyperlink" w:semiHidden="1" w:unhideWhenUsed="1"/>
-    <w:lsdException w:name="Hashtag" w:semiHidden="1" w:unhideWhenUsed="1"/>
-    <w:lsdException w:name="Unresolved Mention" w:semiHidden="1" w:unhideWhenUsed="1"/>
+    <w:lsdException w:unhideWhenUsed="1" w:semiHidden="1" w:name="Mention"/>
+    <w:lsdException w:unhideWhenUsed="1" w:semiHidden="1" w:name="Smart Hyperlink"/>
+    <w:lsdException w:unhideWhenUsed="1" w:semiHidden="1" w:name="Hashtag"/>
+    <w:lsdException w:unhideWhenUsed="1" w:semiHidden="1" w:name="Unresolved Mention"/>
   </w:latentStyles>
-  <w:style w:type="paragraph" w:default="1" w:styleId="a">
+  <w:style w:default="1" w:styleId="a" w:type="paragraph">
     <w:name w:val="Normal"/>
     <w:qFormat/>
     <w:rPr>
       <w:sz w:val="24"/>
     </w:rPr>
   </w:style>
-  <w:style w:type="paragraph" w:styleId="1">
+  <w:style w:styleId="1" w:type="paragraph">
     <w:name w:val="heading 1"/>
     <w:basedOn w:val="a0"/>
     <w:uiPriority w:val="9"/>
@@ -51204,18 +51252,18 @@
       <w:numPr>
         <w:numId w:val="1"/>
       </w:numPr>
-      <w:spacing w:before="0" w:after="0" w:line="360" w:lineRule="auto"/>
+      <w:spacing w:line="360" w:before="0" w:after="0" w:lineRule="auto"/>
       <w:outlineLvl w:val="0"/>
     </w:pPr>
     <w:rPr>
-      <w:rFonts w:ascii="Times New Roman" w:hAnsi="Times New Roman"/>
+      <w:rFonts w:hAnsi="Times New Roman" w:ascii="Times New Roman"/>
       <w:b/>
       <w:bCs/>
       <w:sz w:val="36"/>
       <w:szCs w:val="36"/>
     </w:rPr>
   </w:style>
-  <w:style w:type="paragraph" w:styleId="2">
+  <w:style w:styleId="2" w:type="paragraph">
     <w:name w:val="heading 2"/>
     <w:basedOn w:val="a0"/>
     <w:uiPriority w:val="9"/>
@@ -51226,18 +51274,18 @@
         <w:ilvl w:val="1"/>
         <w:numId w:val="1"/>
       </w:numPr>
-      <w:spacing w:before="0" w:after="0" w:line="360" w:lineRule="auto"/>
+      <w:spacing w:line="360" w:before="0" w:after="0" w:lineRule="auto"/>
       <w:outlineLvl w:val="1"/>
     </w:pPr>
     <w:rPr>
-      <w:rFonts w:ascii="Times New Roman" w:hAnsi="Times New Roman"/>
+      <w:rFonts w:hAnsi="Times New Roman" w:ascii="Times New Roman"/>
       <w:b/>
       <w:bCs/>
       <w:sz w:val="32"/>
       <w:szCs w:val="32"/>
     </w:rPr>
   </w:style>
-  <w:style w:type="paragraph" w:styleId="3">
+  <w:style w:styleId="3" w:type="paragraph">
     <w:name w:val="heading 3"/>
     <w:basedOn w:val="a0"/>
     <w:uiPriority w:val="9"/>
@@ -51249,16 +51297,16 @@
         <w:ilvl w:val="2"/>
         <w:numId w:val="1"/>
       </w:numPr>
-      <w:spacing w:before="0" w:after="0" w:line="360" w:lineRule="auto"/>
+      <w:spacing w:line="360" w:before="0" w:after="0" w:lineRule="auto"/>
       <w:outlineLvl w:val="2"/>
     </w:pPr>
     <w:rPr>
-      <w:rFonts w:ascii="Times New Roman" w:hAnsi="Times New Roman"/>
+      <w:rFonts w:hAnsi="Times New Roman" w:ascii="Times New Roman"/>
       <w:b/>
       <w:bCs/>
     </w:rPr>
   </w:style>
-  <w:style w:type="paragraph" w:styleId="4">
+  <w:style w:styleId="4" w:type="paragraph">
     <w:name w:val="heading 4"/>
     <w:basedOn w:val="a0"/>
     <w:uiPriority w:val="9"/>
@@ -51270,11 +51318,11 @@
         <w:ilvl w:val="3"/>
         <w:numId w:val="1"/>
       </w:numPr>
-      <w:spacing w:before="0" w:after="0" w:line="360" w:lineRule="auto"/>
+      <w:spacing w:line="360" w:before="0" w:after="0" w:lineRule="auto"/>
       <w:outlineLvl w:val="3"/>
     </w:pPr>
     <w:rPr>
-      <w:rFonts w:ascii="Times New Roman" w:hAnsi="Times New Roman"/>
+      <w:rFonts w:hAnsi="Times New Roman" w:ascii="Times New Roman"/>
       <w:b/>
       <w:bCs/>
       <w:iCs/>
@@ -51282,13 +51330,13 @@
       <w:szCs w:val="27"/>
     </w:rPr>
   </w:style>
-  <w:style w:type="character" w:default="1" w:styleId="a1">
+  <w:style w:default="1" w:styleId="a1" w:type="character">
     <w:name w:val="Default Paragraph Font"/>
     <w:uiPriority w:val="1"/>
     <w:semiHidden/>
     <w:unhideWhenUsed/>
   </w:style>
-  <w:style w:type="table" w:default="1" w:styleId="a2">
+  <w:style w:default="1" w:styleId="a2" w:type="table">
     <w:name w:val="Normal Table"/>
     <w:uiPriority w:val="99"/>
     <w:semiHidden/>
@@ -51303,159 +51351,159 @@
       </w:tblCellMar>
     </w:tblPr>
   </w:style>
-  <w:style w:type="numbering" w:default="1" w:styleId="a3">
+  <w:style w:default="1" w:styleId="a3" w:type="numbering">
     <w:name w:val="No List"/>
     <w:uiPriority w:val="99"/>
     <w:semiHidden/>
     <w:unhideWhenUsed/>
   </w:style>
-  <w:style w:type="character" w:customStyle="1" w:styleId="-">
+  <w:style w:styleId="-" w:customStyle="1" w:type="character">
     <w:name w:val="Интернет-ссылка"/>
     <w:rPr>
       <w:color w:val="000080"/>
       <w:u w:val="single"/>
     </w:rPr>
   </w:style>
-  <w:style w:type="character" w:customStyle="1" w:styleId="a4">
+  <w:style w:styleId="a4" w:customStyle="1" w:type="character">
     <w:name w:val="Ссылка указателя"/>
     <w:qFormat/>
   </w:style>
-  <w:style w:type="character" w:customStyle="1" w:styleId="ListLabel1">
+  <w:style w:styleId="ListLabel1" w:customStyle="1" w:type="character">
     <w:name w:val="ListLabel 1"/>
     <w:qFormat/>
     <w:rPr>
-      <w:rFonts w:eastAsia="Arial Unicode MS" w:cs="Arial Unicode MS"/>
+      <w:rFonts w:cs="Arial Unicode MS" w:eastAsia="Arial Unicode MS"/>
       <w:color w:val="auto"/>
       <w:kern w:val="2"/>
       <w:sz w:val="28"/>
       <w:szCs w:val="24"/>
-      <w:lang w:val="ru-RU" w:eastAsia="zh-CN" w:bidi="hi-IN"/>
+      <w:lang w:bidi="hi-IN" w:val="ru-RU" w:eastAsia="zh-CN"/>
     </w:rPr>
   </w:style>
-  <w:style w:type="character" w:customStyle="1" w:styleId="ListLabel2">
+  <w:style w:styleId="ListLabel2" w:customStyle="1" w:type="character">
     <w:name w:val="ListLabel 2"/>
     <w:qFormat/>
     <w:rPr>
-      <w:rFonts w:eastAsia="Arial Unicode MS" w:cs="Arial Unicode MS"/>
+      <w:rFonts w:cs="Arial Unicode MS" w:eastAsia="Arial Unicode MS"/>
       <w:color w:val="auto"/>
       <w:kern w:val="2"/>
       <w:sz w:val="28"/>
       <w:szCs w:val="24"/>
-      <w:lang w:val="ru-RU" w:eastAsia="zh-CN" w:bidi="hi-IN"/>
+      <w:lang w:bidi="hi-IN" w:val="ru-RU" w:eastAsia="zh-CN"/>
     </w:rPr>
   </w:style>
-  <w:style w:type="character" w:customStyle="1" w:styleId="ListLabel3">
+  <w:style w:styleId="ListLabel3" w:customStyle="1" w:type="character">
     <w:name w:val="ListLabel 3"/>
     <w:qFormat/>
     <w:rPr>
-      <w:rFonts w:eastAsia="Arial Unicode MS" w:cs="Arial Unicode MS"/>
+      <w:rFonts w:cs="Arial Unicode MS" w:eastAsia="Arial Unicode MS"/>
       <w:color w:val="auto"/>
       <w:kern w:val="2"/>
       <w:sz w:val="28"/>
       <w:szCs w:val="24"/>
-      <w:lang w:val="ru-RU" w:eastAsia="zh-CN" w:bidi="hi-IN"/>
+      <w:lang w:bidi="hi-IN" w:val="ru-RU" w:eastAsia="zh-CN"/>
     </w:rPr>
   </w:style>
-  <w:style w:type="character" w:customStyle="1" w:styleId="ListLabel4">
+  <w:style w:styleId="ListLabel4" w:customStyle="1" w:type="character">
     <w:name w:val="ListLabel 4"/>
     <w:qFormat/>
     <w:rPr>
-      <w:rFonts w:eastAsia="Arial Unicode MS" w:cs="Arial Unicode MS"/>
+      <w:rFonts w:cs="Arial Unicode MS" w:eastAsia="Arial Unicode MS"/>
       <w:color w:val="auto"/>
       <w:kern w:val="2"/>
       <w:sz w:val="28"/>
       <w:szCs w:val="24"/>
-      <w:lang w:val="ru-RU" w:eastAsia="zh-CN" w:bidi="hi-IN"/>
+      <w:lang w:bidi="hi-IN" w:val="ru-RU" w:eastAsia="zh-CN"/>
     </w:rPr>
   </w:style>
-  <w:style w:type="character" w:customStyle="1" w:styleId="ListLabel5">
+  <w:style w:styleId="ListLabel5" w:customStyle="1" w:type="character">
     <w:name w:val="ListLabel 5"/>
     <w:qFormat/>
     <w:rPr>
-      <w:rFonts w:eastAsia="Arial Unicode MS" w:cs="Arial Unicode MS"/>
+      <w:rFonts w:cs="Arial Unicode MS" w:eastAsia="Arial Unicode MS"/>
       <w:color w:val="auto"/>
       <w:kern w:val="2"/>
       <w:sz w:val="28"/>
       <w:szCs w:val="24"/>
-      <w:lang w:val="ru-RU" w:eastAsia="zh-CN" w:bidi="hi-IN"/>
+      <w:lang w:bidi="hi-IN" w:val="ru-RU" w:eastAsia="zh-CN"/>
     </w:rPr>
   </w:style>
-  <w:style w:type="character" w:customStyle="1" w:styleId="ListLabel6">
+  <w:style w:styleId="ListLabel6" w:customStyle="1" w:type="character">
     <w:name w:val="ListLabel 6"/>
     <w:qFormat/>
     <w:rPr>
-      <w:rFonts w:eastAsia="Arial Unicode MS" w:cs="Arial Unicode MS"/>
+      <w:rFonts w:cs="Arial Unicode MS" w:eastAsia="Arial Unicode MS"/>
       <w:color w:val="auto"/>
       <w:kern w:val="2"/>
       <w:sz w:val="28"/>
       <w:szCs w:val="24"/>
-      <w:lang w:val="ru-RU" w:eastAsia="zh-CN" w:bidi="hi-IN"/>
+      <w:lang w:bidi="hi-IN" w:val="ru-RU" w:eastAsia="zh-CN"/>
     </w:rPr>
   </w:style>
-  <w:style w:type="character" w:customStyle="1" w:styleId="ListLabel7">
+  <w:style w:styleId="ListLabel7" w:customStyle="1" w:type="character">
     <w:name w:val="ListLabel 7"/>
     <w:qFormat/>
     <w:rPr>
-      <w:rFonts w:eastAsia="Arial Unicode MS" w:cs="Arial Unicode MS"/>
+      <w:rFonts w:cs="Arial Unicode MS" w:eastAsia="Arial Unicode MS"/>
       <w:color w:val="auto"/>
       <w:kern w:val="2"/>
       <w:sz w:val="28"/>
       <w:szCs w:val="24"/>
-      <w:lang w:val="ru-RU" w:eastAsia="zh-CN" w:bidi="hi-IN"/>
+      <w:lang w:bidi="hi-IN" w:val="ru-RU" w:eastAsia="zh-CN"/>
     </w:rPr>
   </w:style>
-  <w:style w:type="character" w:customStyle="1" w:styleId="ListLabel8">
+  <w:style w:styleId="ListLabel8" w:customStyle="1" w:type="character">
     <w:name w:val="ListLabel 8"/>
     <w:qFormat/>
     <w:rPr>
-      <w:rFonts w:eastAsia="Arial Unicode MS" w:cs="Arial Unicode MS"/>
+      <w:rFonts w:cs="Arial Unicode MS" w:eastAsia="Arial Unicode MS"/>
       <w:color w:val="auto"/>
       <w:kern w:val="2"/>
       <w:sz w:val="28"/>
       <w:szCs w:val="24"/>
-      <w:lang w:val="ru-RU" w:eastAsia="zh-CN" w:bidi="hi-IN"/>
+      <w:lang w:bidi="hi-IN" w:val="ru-RU" w:eastAsia="zh-CN"/>
     </w:rPr>
   </w:style>
-  <w:style w:type="character" w:customStyle="1" w:styleId="ListLabel9">
+  <w:style w:styleId="ListLabel9" w:customStyle="1" w:type="character">
     <w:name w:val="ListLabel 9"/>
     <w:qFormat/>
     <w:rPr>
-      <w:rFonts w:eastAsia="Arial Unicode MS" w:cs="Arial Unicode MS"/>
+      <w:rFonts w:cs="Arial Unicode MS" w:eastAsia="Arial Unicode MS"/>
       <w:color w:val="auto"/>
       <w:kern w:val="2"/>
       <w:sz w:val="28"/>
       <w:szCs w:val="24"/>
-      <w:lang w:val="ru-RU" w:eastAsia="zh-CN" w:bidi="hi-IN"/>
+      <w:lang w:bidi="hi-IN" w:val="ru-RU" w:eastAsia="zh-CN"/>
     </w:rPr>
   </w:style>
-  <w:style w:type="character" w:customStyle="1" w:styleId="ListLabel10">
+  <w:style w:styleId="ListLabel10" w:customStyle="1" w:type="character">
     <w:name w:val="ListLabel 10"/>
     <w:qFormat/>
   </w:style>
-  <w:style w:type="character" w:customStyle="1" w:styleId="ListLabel11">
+  <w:style w:styleId="ListLabel11" w:customStyle="1" w:type="character">
     <w:name w:val="ListLabel 11"/>
     <w:qFormat/>
   </w:style>
-  <w:style w:type="character" w:customStyle="1" w:styleId="a5">
+  <w:style w:styleId="a5" w:customStyle="1" w:type="character">
     <w:name w:val="Маркеры списка"/>
     <w:qFormat/>
     <w:rPr>
-      <w:rFonts w:ascii="OpenSymbol" w:eastAsia="OpenSymbol" w:hAnsi="OpenSymbol" w:cs="OpenSymbol"/>
+      <w:rFonts w:hAnsi="OpenSymbol" w:cs="OpenSymbol" w:eastAsia="OpenSymbol" w:ascii="OpenSymbol"/>
     </w:rPr>
   </w:style>
-  <w:style w:type="character" w:customStyle="1" w:styleId="ListLabel12">
+  <w:style w:styleId="ListLabel12" w:customStyle="1" w:type="character">
     <w:name w:val="ListLabel 12"/>
     <w:qFormat/>
   </w:style>
-  <w:style w:type="character" w:customStyle="1" w:styleId="ListLabel13">
+  <w:style w:styleId="ListLabel13" w:customStyle="1" w:type="character">
     <w:name w:val="ListLabel 13"/>
     <w:qFormat/>
   </w:style>
-  <w:style w:type="character" w:customStyle="1" w:styleId="ListLabel14">
+  <w:style w:styleId="ListLabel14" w:customStyle="1" w:type="character">
     <w:name w:val="ListLabel 14"/>
     <w:qFormat/>
   </w:style>
-  <w:style w:type="character" w:customStyle="1" w:styleId="a6">
+  <w:style w:styleId="a6" w:customStyle="1" w:type="character">
     <w:name w:val="Выделение жирным"/>
     <w:qFormat/>
     <w:rPr>
@@ -51463,7 +51511,7 @@
       <w:bCs/>
     </w:rPr>
   </w:style>
-  <w:style w:type="character" w:styleId="a7">
+  <w:style w:styleId="a7" w:type="character">
     <w:name w:val="Emphasis"/>
     <w:qFormat/>
     <w:rPr>
@@ -51471,125 +51519,125 @@
       <w:iCs/>
     </w:rPr>
   </w:style>
-  <w:style w:type="character" w:customStyle="1" w:styleId="ListLabel15">
+  <w:style w:styleId="ListLabel15" w:customStyle="1" w:type="character">
     <w:name w:val="ListLabel 15"/>
     <w:qFormat/>
   </w:style>
-  <w:style w:type="character" w:customStyle="1" w:styleId="ListLabel16">
+  <w:style w:styleId="ListLabel16" w:customStyle="1" w:type="character">
     <w:name w:val="ListLabel 16"/>
     <w:qFormat/>
   </w:style>
-  <w:style w:type="character" w:customStyle="1" w:styleId="ListLabel17">
+  <w:style w:styleId="ListLabel17" w:customStyle="1" w:type="character">
     <w:name w:val="ListLabel 17"/>
     <w:qFormat/>
   </w:style>
-  <w:style w:type="character" w:customStyle="1" w:styleId="ListLabel18">
+  <w:style w:styleId="ListLabel18" w:customStyle="1" w:type="character">
     <w:name w:val="ListLabel 18"/>
     <w:qFormat/>
   </w:style>
-  <w:style w:type="character" w:customStyle="1" w:styleId="ListLabel19">
+  <w:style w:styleId="ListLabel19" w:customStyle="1" w:type="character">
     <w:name w:val="ListLabel 19"/>
     <w:qFormat/>
   </w:style>
-  <w:style w:type="character" w:customStyle="1" w:styleId="ListLabel20">
+  <w:style w:styleId="ListLabel20" w:customStyle="1" w:type="character">
     <w:name w:val="ListLabel 20"/>
     <w:qFormat/>
   </w:style>
-  <w:style w:type="character" w:customStyle="1" w:styleId="ListLabel21">
+  <w:style w:styleId="ListLabel21" w:customStyle="1" w:type="character">
     <w:name w:val="ListLabel 21"/>
     <w:qFormat/>
   </w:style>
-  <w:style w:type="character" w:customStyle="1" w:styleId="ListLabel22">
+  <w:style w:styleId="ListLabel22" w:customStyle="1" w:type="character">
     <w:name w:val="ListLabel 22"/>
     <w:qFormat/>
   </w:style>
-  <w:style w:type="character" w:customStyle="1" w:styleId="ListLabel23">
+  <w:style w:styleId="ListLabel23" w:customStyle="1" w:type="character">
     <w:name w:val="ListLabel 23"/>
     <w:qFormat/>
   </w:style>
-  <w:style w:type="character" w:customStyle="1" w:styleId="ListLabel24">
+  <w:style w:styleId="ListLabel24" w:customStyle="1" w:type="character">
     <w:name w:val="ListLabel 24"/>
     <w:qFormat/>
   </w:style>
-  <w:style w:type="character" w:customStyle="1" w:styleId="ListLabel25">
+  <w:style w:styleId="ListLabel25" w:customStyle="1" w:type="character">
     <w:name w:val="ListLabel 25"/>
     <w:qFormat/>
   </w:style>
-  <w:style w:type="character" w:customStyle="1" w:styleId="ListLabel26">
+  <w:style w:styleId="ListLabel26" w:customStyle="1" w:type="character">
     <w:name w:val="ListLabel 26"/>
     <w:qFormat/>
   </w:style>
-  <w:style w:type="character" w:customStyle="1" w:styleId="a8">
+  <w:style w:styleId="a8" w:customStyle="1" w:type="character">
     <w:name w:val="Посещённая гиперссылка"/>
     <w:rPr>
       <w:color w:val="800000"/>
       <w:u w:val="single"/>
     </w:rPr>
   </w:style>
-  <w:style w:type="character" w:customStyle="1" w:styleId="ListLabel27">
+  <w:style w:styleId="ListLabel27" w:customStyle="1" w:type="character">
     <w:name w:val="ListLabel 27"/>
     <w:qFormat/>
   </w:style>
-  <w:style w:type="character" w:customStyle="1" w:styleId="ListLabel28">
+  <w:style w:styleId="ListLabel28" w:customStyle="1" w:type="character">
     <w:name w:val="ListLabel 28"/>
     <w:qFormat/>
   </w:style>
-  <w:style w:type="character" w:customStyle="1" w:styleId="ListLabel29">
+  <w:style w:styleId="ListLabel29" w:customStyle="1" w:type="character">
     <w:name w:val="ListLabel 29"/>
     <w:qFormat/>
   </w:style>
-  <w:style w:type="character" w:customStyle="1" w:styleId="ListLabel30">
+  <w:style w:styleId="ListLabel30" w:customStyle="1" w:type="character">
     <w:name w:val="ListLabel 30"/>
     <w:qFormat/>
   </w:style>
-  <w:style w:type="character" w:customStyle="1" w:styleId="ListLabel31">
+  <w:style w:styleId="ListLabel31" w:customStyle="1" w:type="character">
     <w:name w:val="ListLabel 31"/>
     <w:qFormat/>
   </w:style>
-  <w:style w:type="character" w:customStyle="1" w:styleId="ListLabel32">
+  <w:style w:styleId="ListLabel32" w:customStyle="1" w:type="character">
     <w:name w:val="ListLabel 32"/>
     <w:qFormat/>
   </w:style>
-  <w:style w:type="character" w:customStyle="1" w:styleId="ListLabel33">
+  <w:style w:styleId="ListLabel33" w:customStyle="1" w:type="character">
     <w:name w:val="ListLabel 33"/>
     <w:qFormat/>
   </w:style>
-  <w:style w:type="character" w:customStyle="1" w:styleId="ListLabel34">
+  <w:style w:styleId="ListLabel34" w:customStyle="1" w:type="character">
     <w:name w:val="ListLabel 34"/>
     <w:qFormat/>
     <w:rPr>
-      <w:rFonts w:ascii="Times New Roman" w:hAnsi="Times New Roman"/>
+      <w:rFonts w:hAnsi="Times New Roman" w:ascii="Times New Roman"/>
     </w:rPr>
   </w:style>
-  <w:style w:type="character" w:customStyle="1" w:styleId="ListLabel35">
+  <w:style w:styleId="ListLabel35" w:customStyle="1" w:type="character">
     <w:name w:val="ListLabel 35"/>
     <w:qFormat/>
   </w:style>
-  <w:style w:type="character" w:customStyle="1" w:styleId="ListLabel36">
+  <w:style w:styleId="ListLabel36" w:customStyle="1" w:type="character">
     <w:name w:val="ListLabel 36"/>
     <w:qFormat/>
   </w:style>
-  <w:style w:type="character" w:customStyle="1" w:styleId="ListLabel37">
+  <w:style w:styleId="ListLabel37" w:customStyle="1" w:type="character">
     <w:name w:val="ListLabel 37"/>
     <w:qFormat/>
   </w:style>
-  <w:style w:type="character" w:customStyle="1" w:styleId="ListLabel38">
+  <w:style w:styleId="ListLabel38" w:customStyle="1" w:type="character">
     <w:name w:val="ListLabel 38"/>
     <w:qFormat/>
   </w:style>
-  <w:style w:type="character" w:customStyle="1" w:styleId="ListLabel39">
+  <w:style w:styleId="ListLabel39" w:customStyle="1" w:type="character">
     <w:name w:val="ListLabel 39"/>
     <w:qFormat/>
   </w:style>
-  <w:style w:type="character" w:customStyle="1" w:styleId="ListLabel40">
+  <w:style w:styleId="ListLabel40" w:customStyle="1" w:type="character">
     <w:name w:val="ListLabel 40"/>
     <w:qFormat/>
   </w:style>
-  <w:style w:type="character" w:customStyle="1" w:styleId="ListLabel41">
+  <w:style w:styleId="ListLabel41" w:customStyle="1" w:type="character">
     <w:name w:val="ListLabel 41"/>
     <w:qFormat/>
   </w:style>
-  <w:style w:type="paragraph" w:styleId="a0">
+  <w:style w:styleId="a0" w:type="paragraph">
     <w:name w:val="Title"/>
     <w:basedOn w:val="a"/>
     <w:next w:val="a9"/>
@@ -51600,12 +51648,12 @@
       <w:spacing w:before="240" w:after="120"/>
     </w:pPr>
     <w:rPr>
-      <w:rFonts w:ascii="Liberation Sans" w:hAnsi="Liberation Sans"/>
+      <w:rFonts w:hAnsi="Liberation Sans" w:ascii="Liberation Sans"/>
       <w:sz w:val="28"/>
       <w:szCs w:val="28"/>
     </w:rPr>
   </w:style>
-  <w:style w:type="paragraph" w:styleId="a9">
+  <w:style w:styleId="a9" w:type="paragraph">
     <w:name w:val="Body Text"/>
     <w:basedOn w:val="a"/>
     <w:pPr>
@@ -51613,15 +51661,15 @@
       <w:jc w:val="both"/>
     </w:pPr>
     <w:rPr>
-      <w:rFonts w:ascii="Times New Roman" w:hAnsi="Times New Roman"/>
+      <w:rFonts w:hAnsi="Times New Roman" w:ascii="Times New Roman"/>
       <w:sz w:val="28"/>
     </w:rPr>
   </w:style>
-  <w:style w:type="paragraph" w:styleId="aa">
+  <w:style w:styleId="aa" w:type="paragraph">
     <w:name w:val="List"/>
     <w:basedOn w:val="a9"/>
   </w:style>
-  <w:style w:type="paragraph" w:styleId="ab">
+  <w:style w:styleId="ab" w:type="paragraph">
     <w:name w:val="caption"/>
     <w:basedOn w:val="a"/>
     <w:qFormat/>
@@ -51634,7 +51682,7 @@
       <w:iCs/>
     </w:rPr>
   </w:style>
-  <w:style w:type="paragraph" w:styleId="ac">
+  <w:style w:styleId="ac" w:type="paragraph">
     <w:name w:val="index heading"/>
     <w:basedOn w:val="a"/>
     <w:qFormat/>
@@ -51642,7 +51690,7 @@
       <w:suppressLineNumbers/>
     </w:pPr>
   </w:style>
-  <w:style w:type="paragraph" w:styleId="ad">
+  <w:style w:styleId="ad" w:type="paragraph">
     <w:name w:val="footer"/>
     <w:basedOn w:val="a"/>
     <w:pPr>
@@ -51655,11 +51703,11 @@
       <w:jc w:val="center"/>
     </w:pPr>
     <w:rPr>
-      <w:rFonts w:ascii="Times New Roman" w:hAnsi="Times New Roman"/>
+      <w:rFonts w:hAnsi="Times New Roman" w:ascii="Times New Roman"/>
       <w:sz w:val="28"/>
     </w:rPr>
   </w:style>
-  <w:style w:type="paragraph" w:customStyle="1" w:styleId="ae">
+  <w:style w:styleId="ae" w:customStyle="1" w:type="paragraph">
     <w:name w:val="Содержимое таблицы"/>
     <w:basedOn w:val="a"/>
     <w:qFormat/>
@@ -51668,42 +51716,42 @@
       <w:jc w:val="center"/>
     </w:pPr>
     <w:rPr>
-      <w:rFonts w:ascii="Times New Roman" w:hAnsi="Times New Roman"/>
+      <w:rFonts w:hAnsi="Times New Roman" w:ascii="Times New Roman"/>
       <w:sz w:val="28"/>
     </w:rPr>
   </w:style>
-  <w:style w:type="paragraph" w:styleId="af">
+  <w:style w:styleId="af" w:type="paragraph">
     <w:name w:val="toa heading"/>
     <w:basedOn w:val="a0"/>
     <w:qFormat/>
     <w:pPr>
       <w:suppressLineNumbers/>
-      <w:spacing w:before="0" w:after="0" w:line="360" w:lineRule="auto"/>
+      <w:spacing w:line="360" w:before="0" w:after="0" w:lineRule="auto"/>
     </w:pPr>
     <w:rPr>
-      <w:rFonts w:ascii="Times New Roman" w:hAnsi="Times New Roman"/>
+      <w:rFonts w:hAnsi="Times New Roman" w:ascii="Times New Roman"/>
       <w:b/>
       <w:bCs/>
       <w:sz w:val="32"/>
       <w:szCs w:val="32"/>
     </w:rPr>
   </w:style>
-  <w:style w:type="paragraph" w:styleId="10">
+  <w:style w:styleId="10" w:type="paragraph">
     <w:name w:val="toc 1"/>
     <w:basedOn w:val="ac"/>
     <w:uiPriority w:val="39"/>
     <w:pPr>
       <w:tabs>
-        <w:tab w:val="right" w:leader="dot" w:pos="9638"/>
+        <w:tab w:leader="dot" w:val="right" w:pos="9638"/>
       </w:tabs>
       <w:spacing w:line="360" w:lineRule="auto"/>
     </w:pPr>
     <w:rPr>
-      <w:rFonts w:ascii="Times New Roman" w:hAnsi="Times New Roman"/>
+      <w:rFonts w:hAnsi="Times New Roman" w:ascii="Times New Roman"/>
       <w:sz w:val="28"/>
     </w:rPr>
   </w:style>
-  <w:style w:type="paragraph" w:styleId="af0">
+  <w:style w:styleId="af0" w:type="paragraph">
     <w:name w:val="table of figures"/>
     <w:basedOn w:val="ab"/>
     <w:pPr>
@@ -51711,45 +51759,45 @@
       <w:jc w:val="center"/>
     </w:pPr>
     <w:rPr>
-      <w:rFonts w:ascii="Times New Roman" w:hAnsi="Times New Roman"/>
+      <w:rFonts w:hAnsi="Times New Roman" w:ascii="Times New Roman"/>
       <w:i w:val="0"/>
     </w:rPr>
   </w:style>
-  <w:style w:type="paragraph" w:styleId="20">
+  <w:style w:styleId="20" w:type="paragraph">
     <w:name w:val="toc 2"/>
     <w:basedOn w:val="ac"/>
     <w:uiPriority w:val="39"/>
     <w:pPr>
       <w:tabs>
-        <w:tab w:val="right" w:leader="dot" w:pos="9355"/>
+        <w:tab w:leader="dot" w:val="right" w:pos="9355"/>
       </w:tabs>
       <w:spacing w:line="360" w:lineRule="auto"/>
       <w:ind w:left="283"/>
     </w:pPr>
     <w:rPr>
-      <w:rFonts w:ascii="Times New Roman" w:hAnsi="Times New Roman"/>
+      <w:rFonts w:hAnsi="Times New Roman" w:ascii="Times New Roman"/>
     </w:rPr>
   </w:style>
-  <w:style w:type="paragraph" w:customStyle="1" w:styleId="af1">
+  <w:style w:styleId="af1" w:customStyle="1" w:type="paragraph">
     <w:name w:val="Содержимое врезки"/>
     <w:basedOn w:val="a"/>
     <w:qFormat/>
   </w:style>
-  <w:style w:type="paragraph" w:styleId="30">
+  <w:style w:styleId="30" w:type="paragraph">
     <w:name w:val="toc 3"/>
     <w:basedOn w:val="ac"/>
     <w:pPr>
       <w:tabs>
-        <w:tab w:val="right" w:leader="dot" w:pos="9072"/>
+        <w:tab w:leader="dot" w:val="right" w:pos="9072"/>
       </w:tabs>
       <w:spacing w:line="360" w:lineRule="auto"/>
       <w:ind w:left="566"/>
     </w:pPr>
     <w:rPr>
-      <w:rFonts w:ascii="Times New Roman" w:hAnsi="Times New Roman"/>
+      <w:rFonts w:hAnsi="Times New Roman" w:ascii="Times New Roman"/>
     </w:rPr>
   </w:style>
-  <w:style w:type="paragraph" w:customStyle="1" w:styleId="af2">
+  <w:style w:styleId="af2" w:customStyle="1" w:type="paragraph">
     <w:name w:val="Заголовок таблицы"/>
     <w:basedOn w:val="ae"/>
     <w:qFormat/>
@@ -51758,7 +51806,7 @@
       <w:bCs/>
     </w:rPr>
   </w:style>
-  <w:style w:type="paragraph" w:customStyle="1" w:styleId="af3">
+  <w:style w:styleId="af3" w:customStyle="1" w:type="paragraph">
     <w:name w:val="Блочная цитата"/>
     <w:basedOn w:val="a"/>
     <w:qFormat/>
@@ -51767,17 +51815,17 @@
       <w:ind w:left="567" w:right="567"/>
     </w:pPr>
   </w:style>
-  <w:style w:type="paragraph" w:styleId="40">
+  <w:style w:styleId="40" w:type="paragraph">
     <w:name w:val="toc 4"/>
     <w:basedOn w:val="ac"/>
     <w:pPr>
       <w:tabs>
-        <w:tab w:val="right" w:leader="dot" w:pos="8789"/>
+        <w:tab w:leader="dot" w:val="right" w:pos="8789"/>
       </w:tabs>
       <w:ind w:left="849"/>
     </w:pPr>
   </w:style>
-  <w:style w:type="character" w:styleId="af4">
+  <w:style w:styleId="af4" w:type="character">
     <w:name w:val="Hyperlink"/>
     <w:basedOn w:val="a1"/>
     <w:uiPriority w:val="99"/>
@@ -51788,7 +51836,7 @@
       <w:u w:val="single"/>
     </w:rPr>
   </w:style>
-  <w:style w:type="character" w:styleId="af5">
+  <w:style w:styleId="af5" w:type="character">
     <w:name w:val="Unresolved Mention"/>
     <w:basedOn w:val="a1"/>
     <w:uiPriority w:val="99"/>
@@ -51800,7 +51848,7 @@
       <w:shd w:val="clear" w:color="auto" w:fill="E1DFDD"/>
     </w:rPr>
   </w:style>
-  <w:style w:type="character" w:styleId="af6">
+  <w:style w:styleId="af6" w:type="character">
     <w:name w:val="FollowedHyperlink"/>
     <w:basedOn w:val="a1"/>
     <w:uiPriority w:val="99"/>
@@ -51810,6 +51858,69 @@
     <w:rPr>
       <w:color w:val="954F72" w:themeColor="followedHyperlink"/>
       <w:u w:val="single"/>
+    </w:rPr>
+  </w:style>
+  <w:style w:styleId="CommentReference" w:type="character">
+    <w:name w:val="annotation reference"/>
+    <w:basedOn w:val="DefaultParagraphFont"/>
+    <w:uiPriority w:val="99"/>
+    <w:semiHidden/>
+    <w:unhideWhenUsed/>
+    <w:rPr>
+      <w:sz w:val="16"/>
+      <w:szCs w:val="16"/>
+    </w:rPr>
+  </w:style>
+  <w:style w:styleId="CommentSubject" w:type="paragraph">
+    <w:name w:val="annotation subject"/>
+    <w:basedOn w:val="CommentText"/>
+    <w:next w:val="CommentText"/>
+    <w:link w:val="CommentSubjectChar"/>
+    <w:uiPriority w:val="99"/>
+    <w:semiHidden/>
+    <w:unhideWhenUsed/>
+    <w:rPr>
+      <w:b/>
+      <w:bCs/>
+    </w:rPr>
+  </w:style>
+  <w:style w:styleId="CommentSubjectChar" w:customStyle="1" w:type="character">
+    <w:name w:val="Comment Subject Char"/>
+    <w:basedOn w:val="CommentTextChar"/>
+    <w:link w:val="CommentSubject"/>
+    <w:uiPriority w:val="99"/>
+    <w:semiHidden/>
+    <w:rPr>
+      <w:b/>
+      <w:bCs/>
+      <w:sz w:val="20"/>
+      <w:szCs w:val="20"/>
+    </w:rPr>
+  </w:style>
+  <w:style w:styleId="CommentText" w:type="paragraph">
+    <w:name w:val="annotation text"/>
+    <w:basedOn w:val="Normal"/>
+    <w:link w:val="CommentTextChar"/>
+    <w:uiPriority w:val="99"/>
+    <w:semiHidden/>
+    <w:unhideWhenUsed/>
+    <w:pPr>
+      <w:spacing w:line="240" w:lineRule="auto"/>
+    </w:pPr>
+    <w:rPr>
+      <w:sz w:val="20"/>
+      <w:szCs w:val="20"/>
+    </w:rPr>
+  </w:style>
+  <w:style w:styleId="CommentTextChar" w:customStyle="1" w:type="character">
+    <w:name w:val="Comment Text Char"/>
+    <w:basedOn w:val="DefaultParagraphFont"/>
+    <w:link w:val="CommentText"/>
+    <w:uiPriority w:val="99"/>
+    <w:semiHidden/>
+    <w:rPr>
+      <w:sz w:val="20"/>
+      <w:szCs w:val="20"/>
     </w:rPr>
   </w:style>
 </w:styles>
@@ -52111,13 +52222,16 @@
 </file>
 
 <file path=customXml/item1.xml><?xml version="1.0" encoding="utf-8"?>
-<b:Sources xmlns:b="http://schemas.openxmlformats.org/officeDocument/2006/bibliography" xmlns="http://schemas.openxmlformats.org/officeDocument/2006/bibliography" SelectedStyle="\APASixthEditionOfficeOnline.xsl" StyleName="APA" Version="6"/>
+<go:gDocsCustomXmlDataStorage xmlns:r="http://schemas.openxmlformats.org/officeDocument/2006/relationships" xmlns:go="http://customooxmlschemas.google.com/">
+  <go:docsCustomData xmlns:go="http://customooxmlschemas.google.com/" roundtripDataSignature="AMtx7mi6UnVhYwvG+8f6CHWbIAK0vbGhqA==">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</go:docsCustomData>
+</go:gDocsCustomXmlDataStorage>
 </file>
 
 <file path=customXml/itemProps1.xml><?xml version="1.0" encoding="utf-8"?>
-<ds:datastoreItem xmlns:ds="http://schemas.openxmlformats.org/officeDocument/2006/customXml" ds:itemID="{AACA34A4-280C-4529-B4A1-9A3AF46D862C}">
+<ds:datastoreItem xmlns:ds="http://schemas.openxmlformats.org/officeDocument/2006/customXml" ds:itemID="{11111111-1234-1234-1234-123412341234}">
   <ds:schemaRefs>
-    <ds:schemaRef ds:uri="http://schemas.openxmlformats.org/officeDocument/2006/bibliography"/>
+    <ds:schemaRef ds:uri="http://schemas.openxmlformats.org/officeDocument/2006/relationships"/>
+    <ds:schemaRef ds:uri="http://customooxmlschemas.google.com/"/>
   </ds:schemaRefs>
 </ds:datastoreItem>
 </file>
</xml_diff>